<commit_message>
qq fonctions changees et cr
</commit_message>
<xml_diff>
--- a/CR/CR.docx
+++ b/CR/CR.docx
@@ -6,6 +6,166 @@
       <w:pPr>
         <w:pStyle w:val="Titre1"/>
       </w:pPr>
+    </w:p>
+    <w:p>
+      <w:pPr>
+        <w:pStyle w:val="Titre1"/>
+      </w:pPr>
+    </w:p>
+    <w:p>
+      <w:pPr>
+        <w:pStyle w:val="Titre1"/>
+      </w:pPr>
+    </w:p>
+    <w:p>
+      <w:pPr>
+        <w:pStyle w:val="Titre1"/>
+      </w:pPr>
+    </w:p>
+    <w:p/>
+    <w:p/>
+    <w:p>
+      <w:r>
+        <w:rPr>
+          <w:noProof/>
+          <w:lang w:eastAsia="fr-FR"/>
+        </w:rPr>
+        <w:drawing>
+          <wp:anchor distT="0" distB="0" distL="114300" distR="114300" simplePos="0" relativeHeight="251679744" behindDoc="1" locked="0" layoutInCell="1" allowOverlap="1" wp14:anchorId="33F5C07C" wp14:editId="75E614CF">
+            <wp:simplePos x="0" y="0"/>
+            <wp:positionH relativeFrom="column">
+              <wp:posOffset>-3222625</wp:posOffset>
+            </wp:positionH>
+            <wp:positionV relativeFrom="paragraph">
+              <wp:posOffset>114300</wp:posOffset>
+            </wp:positionV>
+            <wp:extent cx="10346690" cy="3126740"/>
+            <wp:effectExtent l="0" t="9525" r="6985" b="6985"/>
+            <wp:wrapThrough wrapText="bothSides">
+              <wp:wrapPolygon edited="0">
+                <wp:start x="21620" y="66"/>
+                <wp:lineTo x="25" y="66"/>
+                <wp:lineTo x="25" y="21517"/>
+                <wp:lineTo x="622" y="20727"/>
+                <wp:lineTo x="21620" y="20727"/>
+                <wp:lineTo x="21620" y="66"/>
+              </wp:wrapPolygon>
+            </wp:wrapThrough>
+            <wp:docPr id="14" name="Image 14"/>
+            <wp:cNvGraphicFramePr>
+              <a:graphicFrameLocks xmlns:a="http://schemas.openxmlformats.org/drawingml/2006/main" noChangeAspect="1"/>
+            </wp:cNvGraphicFramePr>
+            <a:graphic xmlns:a="http://schemas.openxmlformats.org/drawingml/2006/main">
+              <a:graphicData uri="http://schemas.openxmlformats.org/drawingml/2006/picture">
+                <pic:pic xmlns:pic="http://schemas.openxmlformats.org/drawingml/2006/picture">
+                  <pic:nvPicPr>
+                    <pic:cNvPr id="0" name="Picture 1"/>
+                    <pic:cNvPicPr>
+                      <a:picLocks noChangeAspect="1" noChangeArrowheads="1"/>
+                    </pic:cNvPicPr>
+                  </pic:nvPicPr>
+                  <pic:blipFill>
+                    <a:blip r:embed="rId6">
+                      <a:extLst>
+                        <a:ext uri="{28A0092B-C50C-407E-A947-70E740481C1C}">
+                          <a14:useLocalDpi xmlns:a14="http://schemas.microsoft.com/office/drawing/2010/main" val="0"/>
+                        </a:ext>
+                      </a:extLst>
+                    </a:blip>
+                    <a:srcRect/>
+                    <a:stretch>
+                      <a:fillRect/>
+                    </a:stretch>
+                  </pic:blipFill>
+                  <pic:spPr bwMode="auto">
+                    <a:xfrm rot="16200000">
+                      <a:off x="0" y="0"/>
+                      <a:ext cx="10346690" cy="3126740"/>
+                    </a:xfrm>
+                    <a:prstGeom prst="rect">
+                      <a:avLst/>
+                    </a:prstGeom>
+                    <a:noFill/>
+                    <a:ln>
+                      <a:noFill/>
+                    </a:ln>
+                  </pic:spPr>
+                </pic:pic>
+              </a:graphicData>
+            </a:graphic>
+            <wp14:sizeRelH relativeFrom="page">
+              <wp14:pctWidth>0</wp14:pctWidth>
+            </wp14:sizeRelH>
+            <wp14:sizeRelV relativeFrom="page">
+              <wp14:pctHeight>0</wp14:pctHeight>
+            </wp14:sizeRelV>
+          </wp:anchor>
+        </w:drawing>
+      </w:r>
+    </w:p>
+    <w:p>
+      <w:pPr>
+        <w:pStyle w:val="Titre1"/>
+      </w:pPr>
+    </w:p>
+    <w:p>
+      <w:pPr>
+        <w:pStyle w:val="Titre1"/>
+      </w:pPr>
+    </w:p>
+    <w:p>
+      <w:pPr>
+        <w:pStyle w:val="Titre1"/>
+      </w:pPr>
+    </w:p>
+    <w:p>
+      <w:pPr>
+        <w:pStyle w:val="Titre1"/>
+      </w:pPr>
+    </w:p>
+    <w:p>
+      <w:pPr>
+        <w:pStyle w:val="Titre1"/>
+      </w:pPr>
+    </w:p>
+    <w:p>
+      <w:pPr>
+        <w:pStyle w:val="Titre1"/>
+      </w:pPr>
+    </w:p>
+    <w:p>
+      <w:pPr>
+        <w:pStyle w:val="Titre1"/>
+      </w:pPr>
+    </w:p>
+    <w:p>
+      <w:pPr>
+        <w:pStyle w:val="Titre1"/>
+      </w:pPr>
+    </w:p>
+    <w:p>
+      <w:pPr>
+        <w:pStyle w:val="Titre1"/>
+      </w:pPr>
+    </w:p>
+    <w:p/>
+    <w:p>
+      <w:pPr>
+        <w:pStyle w:val="Titre1"/>
+        <w:rPr>
+          <w:rFonts w:asciiTheme="minorHAnsi" w:eastAsiaTheme="minorEastAsia" w:hAnsiTheme="minorHAnsi" w:cstheme="minorBidi"/>
+          <w:b w:val="0"/>
+          <w:bCs w:val="0"/>
+          <w:color w:val="auto"/>
+          <w:sz w:val="22"/>
+          <w:szCs w:val="22"/>
+        </w:rPr>
+      </w:pPr>
+    </w:p>
+    <w:p>
+      <w:pPr>
+        <w:pStyle w:val="Titre1"/>
+      </w:pPr>
       <w:r>
         <w:t>Le programme :</w:t>
       </w:r>
@@ -26,11 +186,704 @@
       <w:r>
         <w:rPr>
           <w:noProof/>
+          <w:lang w:eastAsia="fr-FR"/>
         </w:rPr>
         <mc:AlternateContent>
           <mc:Choice Requires="wps">
             <w:drawing>
-              <wp:anchor distT="0" distB="0" distL="114300" distR="114300" simplePos="0" relativeHeight="251668480" behindDoc="0" locked="0" layoutInCell="1" allowOverlap="1" wp14:anchorId="48467705" wp14:editId="5250D8A0">
+              <wp:anchor distT="0" distB="0" distL="114300" distR="114300" simplePos="0" relativeHeight="251678720" behindDoc="0" locked="0" layoutInCell="1" allowOverlap="1" wp14:anchorId="612549F3" wp14:editId="6E92E6B6">
+                <wp:simplePos x="0" y="0"/>
+                <wp:positionH relativeFrom="column">
+                  <wp:posOffset>3402330</wp:posOffset>
+                </wp:positionH>
+                <wp:positionV relativeFrom="paragraph">
+                  <wp:posOffset>494754</wp:posOffset>
+                </wp:positionV>
+                <wp:extent cx="384810" cy="251460"/>
+                <wp:effectExtent l="0" t="0" r="0" b="0"/>
+                <wp:wrapNone/>
+                <wp:docPr id="13" name="Zone de texte 2"/>
+                <wp:cNvGraphicFramePr>
+                  <a:graphicFrameLocks xmlns:a="http://schemas.openxmlformats.org/drawingml/2006/main"/>
+                </wp:cNvGraphicFramePr>
+                <a:graphic xmlns:a="http://schemas.openxmlformats.org/drawingml/2006/main">
+                  <a:graphicData uri="http://schemas.microsoft.com/office/word/2010/wordprocessingShape">
+                    <wps:wsp>
+                      <wps:cNvSpPr txBox="1">
+                        <a:spLocks noChangeArrowheads="1"/>
+                      </wps:cNvSpPr>
+                      <wps:spPr bwMode="auto">
+                        <a:xfrm>
+                          <a:off x="0" y="0"/>
+                          <a:ext cx="384810" cy="251460"/>
+                        </a:xfrm>
+                        <a:prstGeom prst="rect">
+                          <a:avLst/>
+                        </a:prstGeom>
+                        <a:noFill/>
+                        <a:ln w="9525">
+                          <a:noFill/>
+                          <a:miter lim="800000"/>
+                          <a:headEnd/>
+                          <a:tailEnd/>
+                        </a:ln>
+                      </wps:spPr>
+                      <wps:txbx>
+                        <w:txbxContent>
+                          <w:p>
+                            <w:pPr>
+                              <w:jc w:val="both"/>
+                              <w:rPr>
+                                <w:i/>
+                                <w:color w:val="C00000"/>
+                                <w:sz w:val="20"/>
+                              </w:rPr>
+                            </w:pPr>
+                            <w:r>
+                              <w:rPr>
+                                <w:i/>
+                                <w:color w:val="C00000"/>
+                                <w:sz w:val="20"/>
+                              </w:rPr>
+                              <w:t xml:space="preserve"> (</w:t>
+                            </w:r>
+                            <w:r>
+                              <w:rPr>
+                                <w:i/>
+                                <w:color w:val="C00000"/>
+                                <w:sz w:val="20"/>
+                              </w:rPr>
+                              <w:t>7</w:t>
+                            </w:r>
+                            <w:r>
+                              <w:rPr>
+                                <w:i/>
+                                <w:color w:val="C00000"/>
+                                <w:sz w:val="20"/>
+                              </w:rPr>
+                              <w:t>)</w:t>
+                            </w:r>
+                          </w:p>
+                        </w:txbxContent>
+                      </wps:txbx>
+                      <wps:bodyPr rot="0" vert="horz" wrap="square" lIns="91440" tIns="45720" rIns="91440" bIns="45720" anchor="t" anchorCtr="0">
+                        <a:noAutofit/>
+                      </wps:bodyPr>
+                    </wps:wsp>
+                  </a:graphicData>
+                </a:graphic>
+                <wp14:sizeRelH relativeFrom="margin">
+                  <wp14:pctWidth>0</wp14:pctWidth>
+                </wp14:sizeRelH>
+                <wp14:sizeRelV relativeFrom="margin">
+                  <wp14:pctHeight>0</wp14:pctHeight>
+                </wp14:sizeRelV>
+              </wp:anchor>
+            </w:drawing>
+          </mc:Choice>
+          <mc:Fallback>
+            <w:pict>
+              <v:shapetype id="_x0000_t202" coordsize="21600,21600" o:spt="202" path="m,l,21600r21600,l21600,xe">
+                <v:stroke joinstyle="miter"/>
+                <v:path gradientshapeok="t" o:connecttype="rect"/>
+              </v:shapetype>
+              <v:shape id="Zone de texte 2" o:spid="_x0000_s1026" type="#_x0000_t202" style="position:absolute;margin-left:267.9pt;margin-top:38.95pt;width:30.3pt;height:19.8pt;z-index:251678720;visibility:visible;mso-wrap-style:square;mso-width-percent:0;mso-height-percent:0;mso-wrap-distance-left:9pt;mso-wrap-distance-top:0;mso-wrap-distance-right:9pt;mso-wrap-distance-bottom:0;mso-position-horizontal:absolute;mso-position-horizontal-relative:text;mso-position-vertical:absolute;mso-position-vertical-relative:text;mso-width-percent:0;mso-height-percent:0;mso-width-relative:margin;mso-height-relative:margin;v-text-anchor:top" o:gfxdata="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" filled="f" stroked="f">
+                <v:textbox>
+                  <w:txbxContent>
+                    <w:p>
+                      <w:pPr>
+                        <w:jc w:val="both"/>
+                        <w:rPr>
+                          <w:i/>
+                          <w:color w:val="C00000"/>
+                          <w:sz w:val="20"/>
+                        </w:rPr>
+                      </w:pPr>
+                      <w:r>
+                        <w:rPr>
+                          <w:i/>
+                          <w:color w:val="C00000"/>
+                          <w:sz w:val="20"/>
+                        </w:rPr>
+                        <w:t xml:space="preserve"> (</w:t>
+                      </w:r>
+                      <w:r>
+                        <w:rPr>
+                          <w:i/>
+                          <w:color w:val="C00000"/>
+                          <w:sz w:val="20"/>
+                        </w:rPr>
+                        <w:t>7</w:t>
+                      </w:r>
+                      <w:r>
+                        <w:rPr>
+                          <w:i/>
+                          <w:color w:val="C00000"/>
+                          <w:sz w:val="20"/>
+                        </w:rPr>
+                        <w:t>)</w:t>
+                      </w:r>
+                    </w:p>
+                  </w:txbxContent>
+                </v:textbox>
+              </v:shape>
+            </w:pict>
+          </mc:Fallback>
+        </mc:AlternateContent>
+      </w:r>
+      <w:r>
+        <w:rPr>
+          <w:noProof/>
+          <w:lang w:eastAsia="fr-FR"/>
+        </w:rPr>
+        <mc:AlternateContent>
+          <mc:Choice Requires="wps">
+            <w:drawing>
+              <wp:anchor distT="0" distB="0" distL="114300" distR="114300" simplePos="0" relativeHeight="251676672" behindDoc="0" locked="0" layoutInCell="1" allowOverlap="1" wp14:anchorId="1CE76C4B" wp14:editId="753232CA">
+                <wp:simplePos x="0" y="0"/>
+                <wp:positionH relativeFrom="column">
+                  <wp:posOffset>-98514</wp:posOffset>
+                </wp:positionH>
+                <wp:positionV relativeFrom="paragraph">
+                  <wp:posOffset>2965450</wp:posOffset>
+                </wp:positionV>
+                <wp:extent cx="384810" cy="251460"/>
+                <wp:effectExtent l="0" t="0" r="0" b="0"/>
+                <wp:wrapNone/>
+                <wp:docPr id="12" name="Zone de texte 2"/>
+                <wp:cNvGraphicFramePr>
+                  <a:graphicFrameLocks xmlns:a="http://schemas.openxmlformats.org/drawingml/2006/main"/>
+                </wp:cNvGraphicFramePr>
+                <a:graphic xmlns:a="http://schemas.openxmlformats.org/drawingml/2006/main">
+                  <a:graphicData uri="http://schemas.microsoft.com/office/word/2010/wordprocessingShape">
+                    <wps:wsp>
+                      <wps:cNvSpPr txBox="1">
+                        <a:spLocks noChangeArrowheads="1"/>
+                      </wps:cNvSpPr>
+                      <wps:spPr bwMode="auto">
+                        <a:xfrm>
+                          <a:off x="0" y="0"/>
+                          <a:ext cx="384810" cy="251460"/>
+                        </a:xfrm>
+                        <a:prstGeom prst="rect">
+                          <a:avLst/>
+                        </a:prstGeom>
+                        <a:noFill/>
+                        <a:ln w="9525">
+                          <a:noFill/>
+                          <a:miter lim="800000"/>
+                          <a:headEnd/>
+                          <a:tailEnd/>
+                        </a:ln>
+                      </wps:spPr>
+                      <wps:txbx>
+                        <w:txbxContent>
+                          <w:p>
+                            <w:pPr>
+                              <w:jc w:val="both"/>
+                              <w:rPr>
+                                <w:i/>
+                                <w:color w:val="C00000"/>
+                                <w:sz w:val="20"/>
+                              </w:rPr>
+                            </w:pPr>
+                            <w:r>
+                              <w:rPr>
+                                <w:i/>
+                                <w:color w:val="C00000"/>
+                                <w:sz w:val="20"/>
+                              </w:rPr>
+                              <w:t xml:space="preserve"> (</w:t>
+                            </w:r>
+                            <w:r>
+                              <w:rPr>
+                                <w:i/>
+                                <w:color w:val="C00000"/>
+                                <w:sz w:val="20"/>
+                              </w:rPr>
+                              <w:t>8</w:t>
+                            </w:r>
+                            <w:r>
+                              <w:rPr>
+                                <w:i/>
+                                <w:color w:val="C00000"/>
+                                <w:sz w:val="20"/>
+                              </w:rPr>
+                              <w:t>)</w:t>
+                            </w:r>
+                          </w:p>
+                        </w:txbxContent>
+                      </wps:txbx>
+                      <wps:bodyPr rot="0" vert="horz" wrap="square" lIns="91440" tIns="45720" rIns="91440" bIns="45720" anchor="t" anchorCtr="0">
+                        <a:noAutofit/>
+                      </wps:bodyPr>
+                    </wps:wsp>
+                  </a:graphicData>
+                </a:graphic>
+                <wp14:sizeRelH relativeFrom="margin">
+                  <wp14:pctWidth>0</wp14:pctWidth>
+                </wp14:sizeRelH>
+                <wp14:sizeRelV relativeFrom="margin">
+                  <wp14:pctHeight>0</wp14:pctHeight>
+                </wp14:sizeRelV>
+              </wp:anchor>
+            </w:drawing>
+          </mc:Choice>
+          <mc:Fallback>
+            <w:pict>
+              <v:shape id="_x0000_s1027" type="#_x0000_t202" style="position:absolute;margin-left:-7.75pt;margin-top:233.5pt;width:30.3pt;height:19.8pt;z-index:251676672;visibility:visible;mso-wrap-style:square;mso-width-percent:0;mso-height-percent:0;mso-wrap-distance-left:9pt;mso-wrap-distance-top:0;mso-wrap-distance-right:9pt;mso-wrap-distance-bottom:0;mso-position-horizontal:absolute;mso-position-horizontal-relative:text;mso-position-vertical:absolute;mso-position-vertical-relative:text;mso-width-percent:0;mso-height-percent:0;mso-width-relative:margin;mso-height-relative:margin;v-text-anchor:top" o:gfxdata="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" filled="f" stroked="f">
+                <v:textbox>
+                  <w:txbxContent>
+                    <w:p>
+                      <w:pPr>
+                        <w:jc w:val="both"/>
+                        <w:rPr>
+                          <w:i/>
+                          <w:color w:val="C00000"/>
+                          <w:sz w:val="20"/>
+                        </w:rPr>
+                      </w:pPr>
+                      <w:r>
+                        <w:rPr>
+                          <w:i/>
+                          <w:color w:val="C00000"/>
+                          <w:sz w:val="20"/>
+                        </w:rPr>
+                        <w:t xml:space="preserve"> (</w:t>
+                      </w:r>
+                      <w:r>
+                        <w:rPr>
+                          <w:i/>
+                          <w:color w:val="C00000"/>
+                          <w:sz w:val="20"/>
+                        </w:rPr>
+                        <w:t>8</w:t>
+                      </w:r>
+                      <w:r>
+                        <w:rPr>
+                          <w:i/>
+                          <w:color w:val="C00000"/>
+                          <w:sz w:val="20"/>
+                        </w:rPr>
+                        <w:t>)</w:t>
+                      </w:r>
+                    </w:p>
+                  </w:txbxContent>
+                </v:textbox>
+              </v:shape>
+            </w:pict>
+          </mc:Fallback>
+        </mc:AlternateContent>
+      </w:r>
+      <w:r>
+        <w:rPr>
+          <w:noProof/>
+          <w:lang w:eastAsia="fr-FR"/>
+        </w:rPr>
+        <mc:AlternateContent>
+          <mc:Choice Requires="wps">
+            <w:drawing>
+              <wp:anchor distT="0" distB="0" distL="114300" distR="114300" simplePos="0" relativeHeight="251672576" behindDoc="0" locked="0" layoutInCell="1" allowOverlap="1" wp14:anchorId="346BBA44" wp14:editId="23D59FC4">
+                <wp:simplePos x="0" y="0"/>
+                <wp:positionH relativeFrom="column">
+                  <wp:posOffset>-103505</wp:posOffset>
+                </wp:positionH>
+                <wp:positionV relativeFrom="paragraph">
+                  <wp:posOffset>2155279</wp:posOffset>
+                </wp:positionV>
+                <wp:extent cx="384810" cy="251460"/>
+                <wp:effectExtent l="0" t="0" r="0" b="0"/>
+                <wp:wrapNone/>
+                <wp:docPr id="10" name="Zone de texte 2"/>
+                <wp:cNvGraphicFramePr>
+                  <a:graphicFrameLocks xmlns:a="http://schemas.openxmlformats.org/drawingml/2006/main"/>
+                </wp:cNvGraphicFramePr>
+                <a:graphic xmlns:a="http://schemas.openxmlformats.org/drawingml/2006/main">
+                  <a:graphicData uri="http://schemas.microsoft.com/office/word/2010/wordprocessingShape">
+                    <wps:wsp>
+                      <wps:cNvSpPr txBox="1">
+                        <a:spLocks noChangeArrowheads="1"/>
+                      </wps:cNvSpPr>
+                      <wps:spPr bwMode="auto">
+                        <a:xfrm>
+                          <a:off x="0" y="0"/>
+                          <a:ext cx="384810" cy="251460"/>
+                        </a:xfrm>
+                        <a:prstGeom prst="rect">
+                          <a:avLst/>
+                        </a:prstGeom>
+                        <a:noFill/>
+                        <a:ln w="9525">
+                          <a:noFill/>
+                          <a:miter lim="800000"/>
+                          <a:headEnd/>
+                          <a:tailEnd/>
+                        </a:ln>
+                      </wps:spPr>
+                      <wps:txbx>
+                        <w:txbxContent>
+                          <w:p>
+                            <w:pPr>
+                              <w:jc w:val="both"/>
+                              <w:rPr>
+                                <w:i/>
+                                <w:color w:val="C00000"/>
+                                <w:sz w:val="20"/>
+                              </w:rPr>
+                            </w:pPr>
+                            <w:r>
+                              <w:rPr>
+                                <w:i/>
+                                <w:color w:val="C00000"/>
+                                <w:sz w:val="20"/>
+                              </w:rPr>
+                              <w:t xml:space="preserve"> (</w:t>
+                            </w:r>
+                            <w:r>
+                              <w:rPr>
+                                <w:i/>
+                                <w:color w:val="C00000"/>
+                                <w:sz w:val="20"/>
+                              </w:rPr>
+                              <w:t>5</w:t>
+                            </w:r>
+                            <w:r>
+                              <w:rPr>
+                                <w:i/>
+                                <w:color w:val="C00000"/>
+                                <w:sz w:val="20"/>
+                              </w:rPr>
+                              <w:t>)</w:t>
+                            </w:r>
+                          </w:p>
+                        </w:txbxContent>
+                      </wps:txbx>
+                      <wps:bodyPr rot="0" vert="horz" wrap="square" lIns="91440" tIns="45720" rIns="91440" bIns="45720" anchor="t" anchorCtr="0">
+                        <a:noAutofit/>
+                      </wps:bodyPr>
+                    </wps:wsp>
+                  </a:graphicData>
+                </a:graphic>
+                <wp14:sizeRelH relativeFrom="margin">
+                  <wp14:pctWidth>0</wp14:pctWidth>
+                </wp14:sizeRelH>
+                <wp14:sizeRelV relativeFrom="margin">
+                  <wp14:pctHeight>0</wp14:pctHeight>
+                </wp14:sizeRelV>
+              </wp:anchor>
+            </w:drawing>
+          </mc:Choice>
+          <mc:Fallback>
+            <w:pict>
+              <v:shape id="_x0000_s1028" type="#_x0000_t202" style="position:absolute;margin-left:-8.15pt;margin-top:169.7pt;width:30.3pt;height:19.8pt;z-index:251672576;visibility:visible;mso-wrap-style:square;mso-width-percent:0;mso-height-percent:0;mso-wrap-distance-left:9pt;mso-wrap-distance-top:0;mso-wrap-distance-right:9pt;mso-wrap-distance-bottom:0;mso-position-horizontal:absolute;mso-position-horizontal-relative:text;mso-position-vertical:absolute;mso-position-vertical-relative:text;mso-width-percent:0;mso-height-percent:0;mso-width-relative:margin;mso-height-relative:margin;v-text-anchor:top" o:gfxdata="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" filled="f" stroked="f">
+                <v:textbox>
+                  <w:txbxContent>
+                    <w:p>
+                      <w:pPr>
+                        <w:jc w:val="both"/>
+                        <w:rPr>
+                          <w:i/>
+                          <w:color w:val="C00000"/>
+                          <w:sz w:val="20"/>
+                        </w:rPr>
+                      </w:pPr>
+                      <w:r>
+                        <w:rPr>
+                          <w:i/>
+                          <w:color w:val="C00000"/>
+                          <w:sz w:val="20"/>
+                        </w:rPr>
+                        <w:t xml:space="preserve"> (</w:t>
+                      </w:r>
+                      <w:r>
+                        <w:rPr>
+                          <w:i/>
+                          <w:color w:val="C00000"/>
+                          <w:sz w:val="20"/>
+                        </w:rPr>
+                        <w:t>5</w:t>
+                      </w:r>
+                      <w:r>
+                        <w:rPr>
+                          <w:i/>
+                          <w:color w:val="C00000"/>
+                          <w:sz w:val="20"/>
+                        </w:rPr>
+                        <w:t>)</w:t>
+                      </w:r>
+                    </w:p>
+                  </w:txbxContent>
+                </v:textbox>
+              </v:shape>
+            </w:pict>
+          </mc:Fallback>
+        </mc:AlternateContent>
+      </w:r>
+      <w:r>
+        <w:rPr>
+          <w:noProof/>
+          <w:lang w:eastAsia="fr-FR"/>
+        </w:rPr>
+        <mc:AlternateContent>
+          <mc:Choice Requires="wps">
+            <w:drawing>
+              <wp:anchor distT="0" distB="0" distL="114300" distR="114300" simplePos="0" relativeHeight="251670528" behindDoc="0" locked="0" layoutInCell="1" allowOverlap="1" wp14:anchorId="555EEC9B" wp14:editId="35A7DE4F">
+                <wp:simplePos x="0" y="0"/>
+                <wp:positionH relativeFrom="column">
+                  <wp:posOffset>-96520</wp:posOffset>
+                </wp:positionH>
+                <wp:positionV relativeFrom="paragraph">
+                  <wp:posOffset>1850390</wp:posOffset>
+                </wp:positionV>
+                <wp:extent cx="384810" cy="251460"/>
+                <wp:effectExtent l="0" t="0" r="0" b="0"/>
+                <wp:wrapNone/>
+                <wp:docPr id="3" name="Zone de texte 2"/>
+                <wp:cNvGraphicFramePr>
+                  <a:graphicFrameLocks xmlns:a="http://schemas.openxmlformats.org/drawingml/2006/main"/>
+                </wp:cNvGraphicFramePr>
+                <a:graphic xmlns:a="http://schemas.openxmlformats.org/drawingml/2006/main">
+                  <a:graphicData uri="http://schemas.microsoft.com/office/word/2010/wordprocessingShape">
+                    <wps:wsp>
+                      <wps:cNvSpPr txBox="1">
+                        <a:spLocks noChangeArrowheads="1"/>
+                      </wps:cNvSpPr>
+                      <wps:spPr bwMode="auto">
+                        <a:xfrm>
+                          <a:off x="0" y="0"/>
+                          <a:ext cx="384810" cy="251460"/>
+                        </a:xfrm>
+                        <a:prstGeom prst="rect">
+                          <a:avLst/>
+                        </a:prstGeom>
+                        <a:noFill/>
+                        <a:ln w="9525">
+                          <a:noFill/>
+                          <a:miter lim="800000"/>
+                          <a:headEnd/>
+                          <a:tailEnd/>
+                        </a:ln>
+                      </wps:spPr>
+                      <wps:txbx>
+                        <w:txbxContent>
+                          <w:p>
+                            <w:pPr>
+                              <w:jc w:val="both"/>
+                              <w:rPr>
+                                <w:i/>
+                                <w:color w:val="C00000"/>
+                                <w:sz w:val="20"/>
+                              </w:rPr>
+                            </w:pPr>
+                            <w:r>
+                              <w:rPr>
+                                <w:i/>
+                                <w:color w:val="C00000"/>
+                                <w:sz w:val="20"/>
+                              </w:rPr>
+                              <w:t xml:space="preserve"> (4)</w:t>
+                            </w:r>
+                          </w:p>
+                        </w:txbxContent>
+                      </wps:txbx>
+                      <wps:bodyPr rot="0" vert="horz" wrap="square" lIns="91440" tIns="45720" rIns="91440" bIns="45720" anchor="t" anchorCtr="0">
+                        <a:noAutofit/>
+                      </wps:bodyPr>
+                    </wps:wsp>
+                  </a:graphicData>
+                </a:graphic>
+                <wp14:sizeRelH relativeFrom="margin">
+                  <wp14:pctWidth>0</wp14:pctWidth>
+                </wp14:sizeRelH>
+                <wp14:sizeRelV relativeFrom="margin">
+                  <wp14:pctHeight>0</wp14:pctHeight>
+                </wp14:sizeRelV>
+              </wp:anchor>
+            </w:drawing>
+          </mc:Choice>
+          <mc:Fallback>
+            <w:pict>
+              <v:shape id="_x0000_s1029" type="#_x0000_t202" style="position:absolute;margin-left:-7.6pt;margin-top:145.7pt;width:30.3pt;height:19.8pt;z-index:251670528;visibility:visible;mso-wrap-style:square;mso-width-percent:0;mso-height-percent:0;mso-wrap-distance-left:9pt;mso-wrap-distance-top:0;mso-wrap-distance-right:9pt;mso-wrap-distance-bottom:0;mso-position-horizontal:absolute;mso-position-horizontal-relative:text;mso-position-vertical:absolute;mso-position-vertical-relative:text;mso-width-percent:0;mso-height-percent:0;mso-width-relative:margin;mso-height-relative:margin;v-text-anchor:top" o:gfxdata="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" filled="f" stroked="f">
+                <v:textbox>
+                  <w:txbxContent>
+                    <w:p>
+                      <w:pPr>
+                        <w:jc w:val="both"/>
+                        <w:rPr>
+                          <w:i/>
+                          <w:color w:val="C00000"/>
+                          <w:sz w:val="20"/>
+                        </w:rPr>
+                      </w:pPr>
+                      <w:r>
+                        <w:rPr>
+                          <w:i/>
+                          <w:color w:val="C00000"/>
+                          <w:sz w:val="20"/>
+                        </w:rPr>
+                        <w:t xml:space="preserve"> (4)</w:t>
+                      </w:r>
+                    </w:p>
+                  </w:txbxContent>
+                </v:textbox>
+              </v:shape>
+            </w:pict>
+          </mc:Fallback>
+        </mc:AlternateContent>
+      </w:r>
+      <w:r>
+        <w:rPr>
+          <w:noProof/>
+          <w:lang w:eastAsia="fr-FR"/>
+        </w:rPr>
+        <mc:AlternateContent>
+          <mc:Choice Requires="wps">
+            <w:drawing>
+              <wp:anchor distT="0" distB="0" distL="114300" distR="114300" simplePos="0" relativeHeight="251674624" behindDoc="0" locked="0" layoutInCell="1" allowOverlap="1" wp14:anchorId="176643F1" wp14:editId="49492D92">
+                <wp:simplePos x="0" y="0"/>
+                <wp:positionH relativeFrom="column">
+                  <wp:posOffset>-98425</wp:posOffset>
+                </wp:positionH>
+                <wp:positionV relativeFrom="paragraph">
+                  <wp:posOffset>2487206</wp:posOffset>
+                </wp:positionV>
+                <wp:extent cx="385281" cy="251716"/>
+                <wp:effectExtent l="0" t="0" r="0" b="0"/>
+                <wp:wrapNone/>
+                <wp:docPr id="11" name="Zone de texte 2"/>
+                <wp:cNvGraphicFramePr>
+                  <a:graphicFrameLocks xmlns:a="http://schemas.openxmlformats.org/drawingml/2006/main"/>
+                </wp:cNvGraphicFramePr>
+                <a:graphic xmlns:a="http://schemas.openxmlformats.org/drawingml/2006/main">
+                  <a:graphicData uri="http://schemas.microsoft.com/office/word/2010/wordprocessingShape">
+                    <wps:wsp>
+                      <wps:cNvSpPr txBox="1">
+                        <a:spLocks noChangeArrowheads="1"/>
+                      </wps:cNvSpPr>
+                      <wps:spPr bwMode="auto">
+                        <a:xfrm>
+                          <a:off x="0" y="0"/>
+                          <a:ext cx="385281" cy="251716"/>
+                        </a:xfrm>
+                        <a:prstGeom prst="rect">
+                          <a:avLst/>
+                        </a:prstGeom>
+                        <a:noFill/>
+                        <a:ln w="9525">
+                          <a:noFill/>
+                          <a:miter lim="800000"/>
+                          <a:headEnd/>
+                          <a:tailEnd/>
+                        </a:ln>
+                      </wps:spPr>
+                      <wps:txbx>
+                        <w:txbxContent>
+                          <w:p>
+                            <w:pPr>
+                              <w:jc w:val="both"/>
+                              <w:rPr>
+                                <w:i/>
+                                <w:color w:val="C00000"/>
+                                <w:sz w:val="20"/>
+                              </w:rPr>
+                            </w:pPr>
+                            <w:r>
+                              <w:rPr>
+                                <w:i/>
+                                <w:color w:val="C00000"/>
+                                <w:sz w:val="20"/>
+                              </w:rPr>
+                              <w:t xml:space="preserve"> (</w:t>
+                            </w:r>
+                            <w:r>
+                              <w:rPr>
+                                <w:i/>
+                                <w:color w:val="C00000"/>
+                                <w:sz w:val="20"/>
+                              </w:rPr>
+                              <w:t>6</w:t>
+                            </w:r>
+                            <w:r>
+                              <w:rPr>
+                                <w:i/>
+                                <w:color w:val="C00000"/>
+                                <w:sz w:val="20"/>
+                              </w:rPr>
+                              <w:t>)</w:t>
+                            </w:r>
+                          </w:p>
+                        </w:txbxContent>
+                      </wps:txbx>
+                      <wps:bodyPr rot="0" vert="horz" wrap="square" lIns="91440" tIns="45720" rIns="91440" bIns="45720" anchor="t" anchorCtr="0">
+                        <a:noAutofit/>
+                      </wps:bodyPr>
+                    </wps:wsp>
+                  </a:graphicData>
+                </a:graphic>
+                <wp14:sizeRelH relativeFrom="margin">
+                  <wp14:pctWidth>0</wp14:pctWidth>
+                </wp14:sizeRelH>
+                <wp14:sizeRelV relativeFrom="margin">
+                  <wp14:pctHeight>0</wp14:pctHeight>
+                </wp14:sizeRelV>
+              </wp:anchor>
+            </w:drawing>
+          </mc:Choice>
+          <mc:Fallback>
+            <w:pict>
+              <v:shape id="_x0000_s1030" type="#_x0000_t202" style="position:absolute;margin-left:-7.75pt;margin-top:195.85pt;width:30.35pt;height:19.8pt;z-index:251674624;visibility:visible;mso-wrap-style:square;mso-width-percent:0;mso-height-percent:0;mso-wrap-distance-left:9pt;mso-wrap-distance-top:0;mso-wrap-distance-right:9pt;mso-wrap-distance-bottom:0;mso-position-horizontal:absolute;mso-position-horizontal-relative:text;mso-position-vertical:absolute;mso-position-vertical-relative:text;mso-width-percent:0;mso-height-percent:0;mso-width-relative:margin;mso-height-relative:margin;v-text-anchor:top" o:gfxdata="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" filled="f" stroked="f">
+                <v:textbox>
+                  <w:txbxContent>
+                    <w:p>
+                      <w:pPr>
+                        <w:jc w:val="both"/>
+                        <w:rPr>
+                          <w:i/>
+                          <w:color w:val="C00000"/>
+                          <w:sz w:val="20"/>
+                        </w:rPr>
+                      </w:pPr>
+                      <w:r>
+                        <w:rPr>
+                          <w:i/>
+                          <w:color w:val="C00000"/>
+                          <w:sz w:val="20"/>
+                        </w:rPr>
+                        <w:t xml:space="preserve"> (</w:t>
+                      </w:r>
+                      <w:r>
+                        <w:rPr>
+                          <w:i/>
+                          <w:color w:val="C00000"/>
+                          <w:sz w:val="20"/>
+                        </w:rPr>
+                        <w:t>6</w:t>
+                      </w:r>
+                      <w:r>
+                        <w:rPr>
+                          <w:i/>
+                          <w:color w:val="C00000"/>
+                          <w:sz w:val="20"/>
+                        </w:rPr>
+                        <w:t>)</w:t>
+                      </w:r>
+                    </w:p>
+                  </w:txbxContent>
+                </v:textbox>
+              </v:shape>
+            </w:pict>
+          </mc:Fallback>
+        </mc:AlternateContent>
+      </w:r>
+      <w:r>
+        <w:rPr>
+          <w:noProof/>
+          <w:lang w:eastAsia="fr-FR"/>
+        </w:rPr>
+        <mc:AlternateContent>
+          <mc:Choice Requires="wps">
+            <w:drawing>
+              <wp:anchor distT="0" distB="0" distL="114300" distR="114300" simplePos="0" relativeHeight="251668480" behindDoc="0" locked="0" layoutInCell="1" allowOverlap="1" wp14:anchorId="3A2F11BF" wp14:editId="3AC8ADA5">
                 <wp:simplePos x="0" y="0"/>
                 <wp:positionH relativeFrom="column">
                   <wp:posOffset>735908</wp:posOffset>
@@ -90,23 +943,7 @@
                                 <w:color w:val="002060"/>
                                 <w:sz w:val="20"/>
                               </w:rPr>
-                              <w:t>(</w:t>
-                            </w:r>
-                            <w:r>
-                              <w:rPr>
-                                <w:i/>
-                                <w:color w:val="002060"/>
-                                <w:sz w:val="20"/>
-                              </w:rPr>
-                              <w:t>2</w:t>
-                            </w:r>
-                            <w:r>
-                              <w:rPr>
-                                <w:i/>
-                                <w:color w:val="002060"/>
-                                <w:sz w:val="20"/>
-                              </w:rPr>
-                              <w:t>)</w:t>
+                              <w:t>(2)</w:t>
                             </w:r>
                           </w:p>
                         </w:txbxContent>
@@ -128,11 +965,7 @@
           </mc:Choice>
           <mc:Fallback>
             <w:pict>
-              <v:shapetype id="_x0000_t202" coordsize="21600,21600" o:spt="202" path="m,l,21600r21600,l21600,xe">
-                <v:stroke joinstyle="miter"/>
-                <v:path gradientshapeok="t" o:connecttype="rect"/>
-              </v:shapetype>
-              <v:shape id="Zone de texte 2" o:spid="_x0000_s1026" type="#_x0000_t202" style="position:absolute;margin-left:57.95pt;margin-top:126.45pt;width:30.35pt;height:19.8pt;z-index:251668480;visibility:visible;mso-wrap-style:square;mso-width-percent:0;mso-height-percent:0;mso-wrap-distance-left:9pt;mso-wrap-distance-top:0;mso-wrap-distance-right:9pt;mso-wrap-distance-bottom:0;mso-position-horizontal:absolute;mso-position-horizontal-relative:text;mso-position-vertical:absolute;mso-position-vertical-relative:text;mso-width-percent:0;mso-height-percent:0;mso-width-relative:margin;mso-height-relative:margin;v-text-anchor:top" o:gfxdata="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" filled="f" stroked="f">
+              <v:shape id="_x0000_s1031" type="#_x0000_t202" style="position:absolute;margin-left:57.95pt;margin-top:126.45pt;width:30.35pt;height:19.8pt;z-index:251668480;visibility:visible;mso-wrap-style:square;mso-width-percent:0;mso-height-percent:0;mso-wrap-distance-left:9pt;mso-wrap-distance-top:0;mso-wrap-distance-right:9pt;mso-wrap-distance-bottom:0;mso-position-horizontal:absolute;mso-position-horizontal-relative:text;mso-position-vertical:absolute;mso-position-vertical-relative:text;mso-width-percent:0;mso-height-percent:0;mso-width-relative:margin;mso-height-relative:margin;v-text-anchor:top" o:gfxdata="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" filled="f" stroked="f">
                 <v:textbox>
                   <w:txbxContent>
                     <w:p>
@@ -156,23 +989,7 @@
                           <w:color w:val="002060"/>
                           <w:sz w:val="20"/>
                         </w:rPr>
-                        <w:t>(</w:t>
-                      </w:r>
-                      <w:r>
-                        <w:rPr>
-                          <w:i/>
-                          <w:color w:val="002060"/>
-                          <w:sz w:val="20"/>
-                        </w:rPr>
-                        <w:t>2</w:t>
-                      </w:r>
-                      <w:r>
-                        <w:rPr>
-                          <w:i/>
-                          <w:color w:val="002060"/>
-                          <w:sz w:val="20"/>
-                        </w:rPr>
-                        <w:t>)</w:t>
+                        <w:t>(2)</w:t>
                       </w:r>
                     </w:p>
                   </w:txbxContent>
@@ -185,6 +1002,7 @@
       <w:r>
         <w:rPr>
           <w:noProof/>
+          <w:lang w:eastAsia="fr-FR"/>
         </w:rPr>
         <mc:AlternateContent>
           <mc:Choice Requires="wps">
@@ -266,6 +1084,7 @@
       <w:r>
         <w:rPr>
           <w:noProof/>
+          <w:lang w:eastAsia="fr-FR"/>
         </w:rPr>
         <mc:AlternateContent>
           <mc:Choice Requires="wps">
@@ -335,18 +1154,10 @@
                             <w:r>
                               <w:rPr>
                                 <w:i/>
-                                <w:color w:val="FF0000"/>
+                                <w:color w:val="C00000"/>
                                 <w:sz w:val="20"/>
                               </w:rPr>
-                              <w:t>(3</w:t>
-                            </w:r>
-                            <w:r>
-                              <w:rPr>
-                                <w:i/>
-                                <w:color w:val="FF0000"/>
-                                <w:sz w:val="20"/>
-                              </w:rPr>
-                              <w:t>)</w:t>
+                              <w:t>(3)</w:t>
                             </w:r>
                           </w:p>
                         </w:txbxContent>
@@ -368,7 +1179,7 @@
           </mc:Choice>
           <mc:Fallback>
             <w:pict>
-              <v:shape id="_x0000_s1027" type="#_x0000_t202" style="position:absolute;margin-left:-68.55pt;margin-top:63.45pt;width:76.4pt;height:52.55pt;z-index:251665408;visibility:visible;mso-wrap-style:square;mso-width-percent:0;mso-height-percent:0;mso-wrap-distance-left:9pt;mso-wrap-distance-top:0;mso-wrap-distance-right:9pt;mso-wrap-distance-bottom:0;mso-position-horizontal:absolute;mso-position-horizontal-relative:text;mso-position-vertical:absolute;mso-position-vertical-relative:text;mso-width-percent:0;mso-height-percent:0;mso-width-relative:margin;mso-height-relative:margin;v-text-anchor:top" o:gfxdata="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" filled="f" stroked="f">
+              <v:shape id="_x0000_s1032" type="#_x0000_t202" style="position:absolute;margin-left:-68.55pt;margin-top:63.45pt;width:76.4pt;height:52.55pt;z-index:251665408;visibility:visible;mso-wrap-style:square;mso-width-percent:0;mso-height-percent:0;mso-wrap-distance-left:9pt;mso-wrap-distance-top:0;mso-wrap-distance-right:9pt;mso-wrap-distance-bottom:0;mso-position-horizontal:absolute;mso-position-horizontal-relative:text;mso-position-vertical:absolute;mso-position-vertical-relative:text;mso-width-percent:0;mso-height-percent:0;mso-width-relative:margin;mso-height-relative:margin;v-text-anchor:top" o:gfxdata="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" filled="f" stroked="f">
                 <v:textbox>
                   <w:txbxContent>
                     <w:p>
@@ -397,18 +1208,10 @@
                       <w:r>
                         <w:rPr>
                           <w:i/>
-                          <w:color w:val="FF0000"/>
+                          <w:color w:val="C00000"/>
                           <w:sz w:val="20"/>
                         </w:rPr>
-                        <w:t>(3</w:t>
-                      </w:r>
-                      <w:r>
-                        <w:rPr>
-                          <w:i/>
-                          <w:color w:val="FF0000"/>
-                          <w:sz w:val="20"/>
-                        </w:rPr>
-                        <w:t>)</w:t>
+                        <w:t>(3)</w:t>
                       </w:r>
                     </w:p>
                   </w:txbxContent>
@@ -421,6 +1224,7 @@
       <w:r>
         <w:rPr>
           <w:noProof/>
+          <w:lang w:eastAsia="fr-FR"/>
         </w:rPr>
         <mc:AlternateContent>
           <mc:Choice Requires="wps">
@@ -528,7 +1332,7 @@
                 </v:handles>
                 <o:callout v:ext="edit" on="t"/>
               </v:shapetype>
-              <v:shape id="Légende encadrée 2 4" o:spid="_x0000_s1028" type="#_x0000_t48" style="position:absolute;margin-left:66.65pt;margin-top:94.15pt;width:100.7pt;height:31.55pt;z-index:251663360;visibility:visible;mso-wrap-style:square;mso-width-percent:0;mso-height-percent:0;mso-wrap-distance-left:9pt;mso-wrap-distance-top:0;mso-wrap-distance-right:9pt;mso-wrap-distance-bottom:0;mso-position-horizontal:absolute;mso-position-horizontal-relative:text;mso-position-vertical:absolute;mso-position-vertical-relative:text;mso-width-percent:0;mso-height-percent:0;mso-width-relative:margin;mso-height-relative:margin;v-text-anchor:middle" o:gfxdata="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" adj="-15114,-2822,-14491,-1795,-67,-1308" filled="f" strokecolor="#e36c0a [2409]" strokeweight="1pt">
+              <v:shape id="Légende encadrée 2 4" o:spid="_x0000_s1033" type="#_x0000_t48" style="position:absolute;margin-left:66.65pt;margin-top:94.15pt;width:100.7pt;height:31.55pt;z-index:251663360;visibility:visible;mso-wrap-style:square;mso-width-percent:0;mso-height-percent:0;mso-wrap-distance-left:9pt;mso-wrap-distance-top:0;mso-wrap-distance-right:9pt;mso-wrap-distance-bottom:0;mso-position-horizontal:absolute;mso-position-horizontal-relative:text;mso-position-vertical:absolute;mso-position-vertical-relative:text;mso-width-percent:0;mso-height-percent:0;mso-width-relative:margin;mso-height-relative:margin;v-text-anchor:middle" o:gfxdata="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" adj="-15114,-2822,-14491,-1795,-67,-1308" filled="f" strokecolor="#e36c0a [2409]" strokeweight="1pt">
                 <v:stroke dashstyle="1 1"/>
                 <v:textbox>
                   <w:txbxContent>
@@ -547,6 +1351,7 @@
       <w:r>
         <w:rPr>
           <w:noProof/>
+          <w:lang w:eastAsia="fr-FR"/>
         </w:rPr>
         <mc:AlternateContent>
           <mc:Choice Requires="wps">
@@ -615,7 +1420,7 @@
                             <w:r>
                               <w:rPr>
                                 <w:i/>
-                                <w:color w:val="FF0000"/>
+                                <w:color w:val="C00000"/>
                                 <w:sz w:val="20"/>
                               </w:rPr>
                               <w:t>(1)</w:t>
@@ -640,7 +1445,7 @@
           </mc:Choice>
           <mc:Fallback>
             <w:pict>
-              <v:shape id="_x0000_s1029" type="#_x0000_t202" style="position:absolute;margin-left:-70pt;margin-top:20pt;width:76.4pt;height:39.2pt;z-index:251661312;visibility:visible;mso-wrap-style:square;mso-width-percent:0;mso-height-percent:0;mso-wrap-distance-left:9pt;mso-wrap-distance-top:0;mso-wrap-distance-right:9pt;mso-wrap-distance-bottom:0;mso-position-horizontal:absolute;mso-position-horizontal-relative:text;mso-position-vertical:absolute;mso-position-vertical-relative:text;mso-width-percent:0;mso-height-percent:0;mso-width-relative:margin;mso-height-relative:margin;v-text-anchor:top" o:gfxdata="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" filled="f" stroked="f">
+              <v:shape id="_x0000_s1034" type="#_x0000_t202" style="position:absolute;margin-left:-70pt;margin-top:20pt;width:76.4pt;height:39.2pt;z-index:251661312;visibility:visible;mso-wrap-style:square;mso-width-percent:0;mso-height-percent:0;mso-wrap-distance-left:9pt;mso-wrap-distance-top:0;mso-wrap-distance-right:9pt;mso-wrap-distance-bottom:0;mso-position-horizontal:absolute;mso-position-horizontal-relative:text;mso-position-vertical:absolute;mso-position-vertical-relative:text;mso-width-percent:0;mso-height-percent:0;mso-width-relative:margin;mso-height-relative:margin;v-text-anchor:top" o:gfxdata="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" filled="f" stroked="f">
                 <v:textbox>
                   <w:txbxContent>
                     <w:p>
@@ -668,7 +1473,7 @@
                       <w:r>
                         <w:rPr>
                           <w:i/>
-                          <w:color w:val="FF0000"/>
+                          <w:color w:val="C00000"/>
                           <w:sz w:val="20"/>
                         </w:rPr>
                         <w:t>(1)</w:t>
@@ -684,6 +1489,7 @@
       <w:r>
         <w:rPr>
           <w:noProof/>
+          <w:lang w:eastAsia="fr-FR"/>
         </w:rPr>
         <mc:AlternateContent>
           <mc:Choice Requires="wps">
@@ -768,7 +1574,7 @@
           </mc:Choice>
           <mc:Fallback>
             <w:pict>
-              <v:shape id="Légende encadrée 2 2" o:spid="_x0000_s1030" type="#_x0000_t48" style="position:absolute;margin-left:6.4pt;margin-top:50.45pt;width:165pt;height:37.2pt;z-index:251659264;visibility:visible;mso-wrap-style:square;mso-height-percent:0;mso-wrap-distance-left:9pt;mso-wrap-distance-top:0;mso-wrap-distance-right:9pt;mso-wrap-distance-bottom:0;mso-position-horizontal:absolute;mso-position-horizontal-relative:text;mso-position-vertical:absolute;mso-position-vertical-relative:text;mso-height-percent:0;mso-height-relative:margin;v-text-anchor:middle" o:gfxdata="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" adj="-1661,-361,-794,1701,-105,4755" filled="f" strokecolor="#f79646 [3209]" strokeweight="1.5pt">
+              <v:shape id="Légende encadrée 2 2" o:spid="_x0000_s1035" type="#_x0000_t48" style="position:absolute;margin-left:6.4pt;margin-top:50.45pt;width:165pt;height:37.2pt;z-index:251659264;visibility:visible;mso-wrap-style:square;mso-height-percent:0;mso-wrap-distance-left:9pt;mso-wrap-distance-top:0;mso-wrap-distance-right:9pt;mso-wrap-distance-bottom:0;mso-position-horizontal:absolute;mso-position-horizontal-relative:text;mso-position-vertical:absolute;mso-position-vertical-relative:text;mso-height-percent:0;mso-height-relative:margin;v-text-anchor:middle" o:gfxdata="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" adj="-1661,-361,-794,1701,-105,4755" filled="f" strokecolor="#f79646 [3209]" strokeweight="1.5pt">
                 <v:stroke dashstyle="1 1"/>
                 <v:textbox>
                   <w:txbxContent>
@@ -793,6 +1599,7 @@
       <w:r>
         <w:rPr>
           <w:noProof/>
+          <w:lang w:eastAsia="fr-FR"/>
         </w:rPr>
         <w:drawing>
           <wp:inline distT="0" distB="0" distL="0" distR="0">
@@ -812,7 +1619,7 @@
                     </pic:cNvPicPr>
                   </pic:nvPicPr>
                   <pic:blipFill>
-                    <a:blip r:embed="rId6" cstate="print">
+                    <a:blip r:embed="rId7" cstate="print">
                       <a:extLst>
                         <a:ext uri="{28A0092B-C50C-407E-A947-70E740481C1C}">
                           <a14:useLocalDpi xmlns:a14="http://schemas.microsoft.com/office/drawing/2010/main" val="0"/>
@@ -870,51 +1677,15 @@
       <w:r>
         <w:t xml:space="preserve">Le bouton </w:t>
       </w:r>
-      <w:proofErr w:type="spellStart"/>
       <w:r>
         <w:rPr>
           <w:b/>
         </w:rPr>
         <w:t>Load</w:t>
       </w:r>
-      <w:proofErr w:type="spellEnd"/>
-      <w:r>
-        <w:t xml:space="preserve"> ouvre le dernier dossier ouvert, et permet de charger des images classique (</w:t>
-      </w:r>
-      <w:proofErr w:type="spellStart"/>
-      <w:r>
-        <w:t>jpg</w:t>
-      </w:r>
-      <w:proofErr w:type="spellEnd"/>
-      <w:r>
-        <w:t xml:space="preserve">, </w:t>
-      </w:r>
-      <w:proofErr w:type="spellStart"/>
-      <w:r>
-        <w:t>png</w:t>
-      </w:r>
-      <w:proofErr w:type="spellEnd"/>
-      <w:r>
-        <w:t xml:space="preserve"> …) ou en .</w:t>
-      </w:r>
-      <w:proofErr w:type="spellStart"/>
-      <w:r>
-        <w:t>dat</w:t>
-      </w:r>
-      <w:proofErr w:type="spellEnd"/>
-      <w:r>
-        <w:t xml:space="preserve"> (utilise </w:t>
-      </w:r>
-      <w:proofErr w:type="spellStart"/>
-      <w:r>
-        <w:t>trackread</w:t>
-      </w:r>
-      <w:proofErr w:type="spellEnd"/>
-      <w:proofErr w:type="gramStart"/>
-      <w:r>
-        <w:t>)</w:t>
-      </w:r>
-      <w:proofErr w:type="gramEnd"/>
+      <w:r>
+        <w:t xml:space="preserve"> ouvre le dernier dossier ouvert, et permet de charger des images classique (jpg, png …) ou en .dat (utilise trackread)</w:t>
+      </w:r>
       <w:r>
         <w:br/>
         <w:t>L’image se charge dans l’emplacement sélectionné sur la liste ‘Source’</w:t>
@@ -1008,6 +1779,7 @@
       <w:r>
         <w:rPr>
           <w:noProof/>
+          <w:lang w:eastAsia="fr-FR"/>
         </w:rPr>
         <w:drawing>
           <wp:inline distT="0" distB="0" distL="0" distR="0">
@@ -1027,7 +1799,7 @@
                     </pic:cNvPicPr>
                   </pic:nvPicPr>
                   <pic:blipFill>
-                    <a:blip r:embed="rId7">
+                    <a:blip r:embed="rId8">
                       <a:extLst>
                         <a:ext uri="{28A0092B-C50C-407E-A947-70E740481C1C}">
                           <a14:useLocalDpi xmlns:a14="http://schemas.microsoft.com/office/drawing/2010/main" val="0"/>
@@ -1067,6 +1839,7 @@
       <w:r>
         <w:rPr>
           <w:noProof/>
+          <w:lang w:eastAsia="fr-FR"/>
         </w:rPr>
         <w:drawing>
           <wp:inline distT="0" distB="0" distL="0" distR="0">
@@ -1086,7 +1859,7 @@
                     </pic:cNvPicPr>
                   </pic:nvPicPr>
                   <pic:blipFill>
-                    <a:blip r:embed="rId8">
+                    <a:blip r:embed="rId9">
                       <a:extLst>
                         <a:ext uri="{28A0092B-C50C-407E-A947-70E740481C1C}">
                           <a14:useLocalDpi xmlns:a14="http://schemas.microsoft.com/office/drawing/2010/main" val="0"/>
@@ -1121,15 +1894,7 @@
         <w:t xml:space="preserve">  </w:t>
       </w:r>
       <w:r>
-        <w:t>Ajoute une image à la liste possible, ou supprime l’image actuelle. (</w:t>
-      </w:r>
-      <w:proofErr w:type="gramStart"/>
-      <w:r>
-        <w:t>agis</w:t>
-      </w:r>
-      <w:proofErr w:type="gramEnd"/>
-      <w:r>
-        <w:t xml:space="preserve"> dans les deux listes)</w:t>
+        <w:t>Ajoute une image à la liste possible, ou supprime l’image actuelle. (agis dans les deux listes)</w:t>
       </w:r>
     </w:p>
     <w:p>
@@ -1153,16 +1918,8 @@
           <w:u w:val="single"/>
         </w:rPr>
         <w:lastRenderedPageBreak/>
-        <w:t>Traitements préliminaires </w:t>
-      </w:r>
-      <w:proofErr w:type="gramStart"/>
-      <w:r>
-        <w:rPr>
-          <w:u w:val="single"/>
-        </w:rPr>
-        <w:t>:</w:t>
-      </w:r>
-      <w:proofErr w:type="gramEnd"/>
+        <w:t>Traitements préliminaires :</w:t>
+      </w:r>
       <w:r>
         <w:rPr>
           <w:u w:val="single"/>
@@ -1180,58 +1937,24 @@
           <w:u w:val="single"/>
         </w:rPr>
       </w:pPr>
-      <w:proofErr w:type="spellStart"/>
-      <w:r>
-        <w:rPr>
-          <w:u w:val="single"/>
-        </w:rPr>
-        <w:t>Contrast</w:t>
-      </w:r>
-      <w:proofErr w:type="spellEnd"/>
-      <w:r>
-        <w:rPr>
-          <w:u w:val="single"/>
-        </w:rPr>
-        <w:t> :</w:t>
+      <w:r>
+        <w:rPr>
+          <w:u w:val="single"/>
+        </w:rPr>
+        <w:t>Contrast :</w:t>
       </w:r>
       <w:r>
         <w:t xml:space="preserve"> </w:t>
       </w:r>
       <w:r>
-        <w:t xml:space="preserve">utilise </w:t>
-      </w:r>
-      <w:proofErr w:type="spellStart"/>
-      <w:proofErr w:type="gramStart"/>
-      <w:r>
-        <w:t>imcontrast</w:t>
-      </w:r>
-      <w:proofErr w:type="spellEnd"/>
-      <w:r>
-        <w:t>(</w:t>
-      </w:r>
-      <w:proofErr w:type="gramEnd"/>
-      <w:r>
-        <w:t>) pour changer le contraste entre deux valeurs.</w:t>
+        <w:t>utilise imcontrast() pour changer le contraste entre deux valeurs.</w:t>
       </w:r>
       <w:r>
         <w:rPr>
           <w:u w:val="single"/>
         </w:rPr>
         <w:br/>
-      </w:r>
-      <w:proofErr w:type="spellStart"/>
-      <w:r>
-        <w:rPr>
-          <w:u w:val="single"/>
-        </w:rPr>
-        <w:t>Crop</w:t>
-      </w:r>
-      <w:proofErr w:type="spellEnd"/>
-      <w:r>
-        <w:rPr>
-          <w:u w:val="single"/>
-        </w:rPr>
-        <w:t> :</w:t>
+        <w:t>Crop :</w:t>
       </w:r>
       <w:r>
         <w:t xml:space="preserve"> </w:t>
@@ -1257,13 +1980,8 @@
         <w:t>Négatif :</w:t>
       </w:r>
       <w:r>
-        <w:t xml:space="preserve"> inverse les couleurs (1-img</w:t>
-      </w:r>
-      <w:proofErr w:type="gramStart"/>
-      <w:r>
-        <w:t>)</w:t>
-      </w:r>
-      <w:proofErr w:type="gramEnd"/>
+        <w:t xml:space="preserve"> inverse les couleurs (1-img)</w:t>
+      </w:r>
       <w:r>
         <w:rPr>
           <w:u w:val="single"/>
@@ -1296,16 +2014,8 @@
         <w:rPr>
           <w:u w:val="single"/>
         </w:rPr>
-        <w:t>Traitement rapide </w:t>
-      </w:r>
-      <w:proofErr w:type="gramStart"/>
-      <w:r>
-        <w:rPr>
-          <w:u w:val="single"/>
-        </w:rPr>
-        <w:t>:</w:t>
-      </w:r>
-      <w:proofErr w:type="gramEnd"/>
+        <w:t>Traitement rapide :</w:t>
+      </w:r>
       <w:r>
         <w:rPr>
           <w:u w:val="single"/>
@@ -1325,15 +2035,7 @@
         <w:br/>
       </w:r>
       <w:r>
-        <w:t xml:space="preserve">Sensé automatiquement faire à la fois la </w:t>
-      </w:r>
-      <w:proofErr w:type="spellStart"/>
-      <w:r>
-        <w:t>déconvolution</w:t>
-      </w:r>
-      <w:proofErr w:type="spellEnd"/>
-      <w:r>
-        <w:t xml:space="preserve"> préliminaire et la localisation et caractérisation des gaussiennes.</w:t>
+        <w:t>Sensé automatiquement faire à la fois la déconvolution préliminaire et la localisation et caractérisation des gaussiennes.</w:t>
       </w:r>
       <w:r>
         <w:rPr>
@@ -1353,28 +2055,12 @@
           <w:u w:val="single"/>
         </w:rPr>
       </w:pPr>
-      <w:proofErr w:type="spellStart"/>
-      <w:r>
-        <w:rPr>
-          <w:u w:val="single"/>
-        </w:rPr>
-        <w:t>Déconvolution</w:t>
-      </w:r>
-      <w:proofErr w:type="spellEnd"/>
-      <w:r>
-        <w:rPr>
-          <w:u w:val="single"/>
-        </w:rPr>
-        <w:t xml:space="preserve"> et paramètres </w:t>
-      </w:r>
-      <w:proofErr w:type="gramStart"/>
-      <w:r>
-        <w:rPr>
-          <w:u w:val="single"/>
-        </w:rPr>
-        <w:t>:</w:t>
-      </w:r>
-      <w:proofErr w:type="gramEnd"/>
+      <w:r>
+        <w:rPr>
+          <w:u w:val="single"/>
+        </w:rPr>
+        <w:t>Déconvolution et paramètres :</w:t>
+      </w:r>
       <w:r>
         <w:rPr>
           <w:u w:val="single"/>
@@ -1382,51 +2068,31 @@
         <w:br/>
       </w:r>
       <w:r>
-        <w:t xml:space="preserve">La </w:t>
-      </w:r>
-      <w:proofErr w:type="spellStart"/>
-      <w:r>
-        <w:t>déconvolution</w:t>
-      </w:r>
-      <w:proofErr w:type="spellEnd"/>
-      <w:r>
-        <w:t xml:space="preserve"> s’effectue à l’aide d’un filtre de Wiener paramétré. Lambda caractérise le bruit et est généralement optimal vers 0.01. R est la variance moyenne des gaussiennes que l’on recherche.</w:t>
+        <w:t>La déconvolution s’effectue à l’aide d’un filtre de Wiener paramétré. Lambda caractérise le bruit et est généralement optimal vers 0.01. R est la variance moyenne des gaussiennes que l’on recherche.</w:t>
       </w:r>
       <w:r>
         <w:br/>
-        <w:t xml:space="preserve">Ces valeurs peuvent être rentrées à la main, au glissement du </w:t>
-      </w:r>
-      <w:proofErr w:type="spellStart"/>
-      <w:r>
-        <w:t>slider</w:t>
-      </w:r>
-      <w:proofErr w:type="spellEnd"/>
-      <w:r>
-        <w:t>, ou recherchées automatiquement.</w:t>
+        <w:t>Ces valeurs peuvent être rentrées à la main, au glissement du slider, ou recherchées automatiquement.</w:t>
       </w:r>
       <w:r>
         <w:br/>
         <w:t xml:space="preserve">Si le bouton </w:t>
       </w:r>
-      <w:proofErr w:type="spellStart"/>
       <w:r>
         <w:rPr>
           <w:b/>
         </w:rPr>
         <w:t>Autolaunch</w:t>
       </w:r>
-      <w:proofErr w:type="spellEnd"/>
       <w:r>
         <w:t xml:space="preserve"> est coché, un changement de valeur lance automatiquement l’algorithme, sinon il faut appuyer sur le bouton </w:t>
       </w:r>
-      <w:proofErr w:type="spellStart"/>
       <w:r>
         <w:rPr>
           <w:b/>
         </w:rPr>
         <w:t>Déconvolution</w:t>
       </w:r>
-      <w:proofErr w:type="spellEnd"/>
       <w:r>
         <w:t>.</w:t>
       </w:r>
@@ -1452,16 +2118,8 @@
         <w:rPr>
           <w:u w:val="single"/>
         </w:rPr>
-        <w:t>Contours et paramètres </w:t>
-      </w:r>
-      <w:proofErr w:type="gramStart"/>
-      <w:r>
-        <w:rPr>
-          <w:u w:val="single"/>
-        </w:rPr>
-        <w:t>:</w:t>
-      </w:r>
-      <w:proofErr w:type="gramEnd"/>
+        <w:t>Contours et paramètres :</w:t>
+      </w:r>
       <w:r>
         <w:rPr>
           <w:u w:val="single"/>
@@ -1478,49 +2136,18 @@
         <w:br/>
       </w:r>
       <w:r>
-        <w:t>C</w:t>
-      </w:r>
-      <w:r>
-        <w:t>e</w:t>
-      </w:r>
-      <w:r>
-        <w:t>tte valeur</w:t>
-      </w:r>
-      <w:r>
-        <w:t xml:space="preserve"> peu</w:t>
-      </w:r>
-      <w:r>
-        <w:t>t</w:t>
-      </w:r>
-      <w:r>
-        <w:t xml:space="preserve"> être rentrée à la main, au glis</w:t>
-      </w:r>
-      <w:r>
-        <w:t xml:space="preserve">sement du </w:t>
-      </w:r>
-      <w:proofErr w:type="spellStart"/>
-      <w:r>
-        <w:t>slider</w:t>
-      </w:r>
-      <w:proofErr w:type="spellEnd"/>
-      <w:r>
-        <w:t>, ou recherchée</w:t>
-      </w:r>
-      <w:r>
-        <w:t xml:space="preserve"> automatiquement.</w:t>
+        <w:t>Cette valeur peut être rentrée à la main, au glissement du slider, ou recherchée automatiquement.</w:t>
       </w:r>
       <w:r>
         <w:br/>
         <w:t xml:space="preserve">Si le bouton </w:t>
       </w:r>
-      <w:proofErr w:type="spellStart"/>
       <w:r>
         <w:rPr>
           <w:b/>
         </w:rPr>
         <w:t>Autolaunch</w:t>
       </w:r>
-      <w:proofErr w:type="spellEnd"/>
       <w:r>
         <w:t xml:space="preserve"> est coché, un changement de valeur lance automatiquement l’algorithme, sinon il faut appuyer sur le bouton </w:t>
       </w:r>
@@ -1552,15 +2179,8 @@
         <w:t xml:space="preserve"> n le nombre de gaussiennes</w:t>
       </w:r>
       <w:r>
-        <w:t xml:space="preserve"> à trouver </w:t>
-      </w:r>
-      <w:proofErr w:type="gramStart"/>
-      <w:r>
-        <w:t>:</w:t>
-      </w:r>
-      <w:bookmarkStart w:id="0" w:name="_GoBack"/>
-      <w:bookmarkEnd w:id="0"/>
-      <w:proofErr w:type="gramEnd"/>
+        <w:t xml:space="preserve"> à trouver :</w:t>
+      </w:r>
       <w:r>
         <w:br/>
         <w:t xml:space="preserve">1/ Fit directement sur n gaussiennes (long) </w:t>
@@ -1575,47 +2195,38 @@
         <w:pStyle w:val="Paragraphedeliste"/>
       </w:pPr>
       <w:r>
-        <w:t xml:space="preserve">3/ </w:t>
-      </w:r>
-      <w:r>
-        <w:t>Fit des gaussiennes séparément, sur n zones</w:t>
-      </w:r>
-      <w:r>
-        <w:t xml:space="preserve"> avec </w:t>
-      </w:r>
-      <w:proofErr w:type="spellStart"/>
-      <w:r>
-        <w:t>marqogauss</w:t>
-      </w:r>
-      <w:proofErr w:type="spellEnd"/>
-      <w:r>
-        <w:t>. Plus précis.</w:t>
-      </w:r>
-    </w:p>
-    <w:p>
-      <w:pPr>
-        <w:pStyle w:val="Paragraphedeliste"/>
-        <w:rPr>
-          <w:u w:val="single"/>
-        </w:rPr>
-      </w:pPr>
-      <w:r>
-        <w:t xml:space="preserve">4/ </w:t>
-      </w:r>
-      <w:proofErr w:type="spellStart"/>
-      <w:r>
-        <w:t>Findpeak</w:t>
-      </w:r>
-      <w:proofErr w:type="spellEnd"/>
-      <w:r>
-        <w:t xml:space="preserve"> (à implémenter)</w:t>
-      </w:r>
-      <w:r>
-        <w:rPr>
-          <w:u w:val="single"/>
-        </w:rPr>
+        <w:t>3/ Fit des gaussiennes séparément, sur n zones avec marqogauss. Plus précis.</w:t>
+      </w:r>
+    </w:p>
+    <w:p>
+      <w:pPr>
+        <w:pStyle w:val="Paragraphedeliste"/>
+      </w:pPr>
+      <w:r>
+        <w:t>4/ Findpeak (à implémenter)</w:t>
+      </w:r>
+    </w:p>
+    <w:p>
+      <w:pPr>
+        <w:pStyle w:val="Paragraphedeliste"/>
+      </w:pPr>
+    </w:p>
+    <w:p>
+      <w:pPr>
+        <w:pStyle w:val="Paragraphedeliste"/>
+      </w:pPr>
+      <w:r>
+        <w:t>On renvoit ensuite les histogrammes en intensité et en rayon des gaussiennes.</w:t>
+      </w:r>
+      <w:r>
         <w:br/>
-      </w:r>
+        <w:t>Le paramètre des gaussiennes est enregistré dans le dossier, avec la date correspondante.</w:t>
+      </w:r>
+    </w:p>
+    <w:p>
+      <w:pPr>
+        <w:pStyle w:val="Paragraphedeliste"/>
+      </w:pPr>
     </w:p>
     <w:p>
       <w:pPr>
@@ -1632,16 +2243,8 @@
         <w:rPr>
           <w:u w:val="single"/>
         </w:rPr>
-        <w:t>Affichage </w:t>
-      </w:r>
-      <w:proofErr w:type="gramStart"/>
-      <w:r>
-        <w:rPr>
-          <w:u w:val="single"/>
-        </w:rPr>
-        <w:t>:</w:t>
-      </w:r>
-      <w:proofErr w:type="gramEnd"/>
+        <w:t>Affichage :</w:t>
+      </w:r>
       <w:r>
         <w:rPr>
           <w:u w:val="single"/>
@@ -1683,6 +2286,7 @@
         <w:rPr>
           <w:u w:val="single"/>
         </w:rPr>
+        <w:lastRenderedPageBreak/>
         <w:t>Historique</w:t>
       </w:r>
       <w:r>
@@ -1709,34 +2313,938 @@
       <w:r>
         <w:t>nregistre les opérations réalisées sur l’image.</w:t>
       </w:r>
-      <w:r>
-        <w:rPr>
-          <w:u w:val="single"/>
-        </w:rPr>
+    </w:p>
+    <w:p>
+      <w:pPr>
+        <w:pStyle w:val="Paragraphedeliste"/>
+        <w:rPr>
+          <w:u w:val="single"/>
+        </w:rPr>
+      </w:pPr>
+    </w:p>
+    <w:p>
+      <w:pPr>
+        <w:pStyle w:val="Paragraphedeliste"/>
+        <w:ind w:left="1416" w:hanging="707"/>
+        <w:rPr>
+          <w:u w:val="single"/>
+        </w:rPr>
+      </w:pPr>
+      <w:r>
+        <w:t>(Bonus)</w:t>
+      </w:r>
+      <w:r>
+        <w:rPr>
+          <w:u w:val="single"/>
+        </w:rPr>
+        <w:t xml:space="preserve"> Touches clavier :</w:t>
+      </w:r>
+    </w:p>
+    <w:p>
+      <w:pPr>
+        <w:pStyle w:val="Paragraphedeliste"/>
+        <w:ind w:left="1416"/>
+      </w:pPr>
+      <w:r>
+        <w:t xml:space="preserve">Afin de pouvoir rapidement observer les nuances des images sans modifier leurs valeurs, on peut appuyer sur les touches </w:t>
+      </w:r>
+      <w:r>
+        <w:rPr>
+          <w:b/>
+        </w:rPr>
+        <w:t>C</w:t>
+      </w:r>
+      <w:r>
+        <w:t xml:space="preserve"> et </w:t>
+      </w:r>
+      <w:r>
+        <w:rPr>
+          <w:b/>
+        </w:rPr>
+        <w:t>L</w:t>
+      </w:r>
+      <w:r>
+        <w:t xml:space="preserve">. Celles-ci respectivement contrastent ou affichent le logarithme des images </w:t>
+      </w:r>
+      <w:r>
+        <w:rPr>
+          <w:i/>
+        </w:rPr>
+        <w:t xml:space="preserve">log(1+img)/log(2) </w:t>
+      </w:r>
+      <w:r>
+        <w:rPr>
+          <w:i/>
+        </w:rPr>
+        <w:t xml:space="preserve"> </w:t>
+      </w:r>
+      <w:r>
+        <w:t>en entrée et en source.</w:t>
+      </w:r>
+      <w:r>
         <w:br/>
-      </w:r>
-    </w:p>
-    <w:p>
-      <w:pPr>
-        <w:pStyle w:val="Paragraphedeliste"/>
+        <w:t xml:space="preserve">Si on veut afficher de nouveau les images normales, il suffit d’appuyer sur </w:t>
+      </w:r>
+      <w:r>
+        <w:rPr>
+          <w:b/>
+        </w:rPr>
+        <w:t>N</w:t>
+      </w:r>
+      <w:r>
+        <w:t xml:space="preserve">. </w:t>
+      </w:r>
+    </w:p>
+    <w:p>
+      <w:pPr>
+        <w:pStyle w:val="Paragraphedeliste"/>
+        <w:rPr>
+          <w:u w:val="single"/>
+        </w:rPr>
+      </w:pPr>
+    </w:p>
+    <w:p>
+      <w:pPr>
+        <w:pStyle w:val="Paragraphedeliste"/>
+        <w:rPr>
+          <w:u w:val="single"/>
+        </w:rPr>
+      </w:pPr>
+    </w:p>
+    <w:p>
+      <w:pPr>
+        <w:pStyle w:val="Paragraphedeliste"/>
+      </w:pPr>
+      <w:r>
+        <w:rPr>
+          <w:u w:val="single"/>
+        </w:rPr>
+        <w:t>Note :</w:t>
+      </w:r>
+      <w:r>
+        <w:rPr>
+          <w:u w:val="single"/>
+        </w:rPr>
+        <w:br/>
+      </w:r>
+      <w:r>
+        <w:t>Les boutons de sauvegarde n’étant pas encore implémentées, on peut sauvegarder des images en l’affichant (</w:t>
+      </w:r>
+      <w:r>
+        <w:rPr>
+          <w:b/>
+        </w:rPr>
+        <w:t>Show</w:t>
+      </w:r>
+      <w:r>
+        <w:t>) puis en utilisant l’utilitaire de Matlab.</w:t>
+      </w:r>
+    </w:p>
+    <w:p>
+      <w:pPr>
+        <w:pStyle w:val="Paragraphedeliste"/>
+      </w:pPr>
+    </w:p>
+    <w:p>
+      <w:pPr>
+        <w:pStyle w:val="Paragraphedeliste"/>
+      </w:pPr>
+    </w:p>
+    <w:p>
+      <w:pPr>
+        <w:pStyle w:val="Paragraphedeliste"/>
+        <w:rPr>
+          <w:u w:val="single"/>
+        </w:rPr>
+      </w:pPr>
+      <w:r>
+        <w:rPr>
+          <w:u w:val="single"/>
+        </w:rPr>
+        <w:t>Fonctions utilisées :</w:t>
+      </w:r>
+    </w:p>
+    <w:p>
+      <w:pPr>
+        <w:pStyle w:val="Paragraphedeliste"/>
+      </w:pPr>
+      <w:r>
+        <w:t>Farview.fig</w:t>
+      </w:r>
+    </w:p>
+    <w:p>
+      <w:pPr>
+        <w:pStyle w:val="Paragraphedeliste"/>
+      </w:pPr>
+      <w:r>
+        <w:t>Farview.m</w:t>
+      </w:r>
+    </w:p>
+    <w:p>
+      <w:pPr>
+        <w:pStyle w:val="Paragraphedeliste"/>
+      </w:pPr>
+      <w:r>
+        <w:t>RngaussRI.m</w:t>
+      </w:r>
+    </w:p>
+    <w:p>
+      <w:pPr>
+        <w:pStyle w:val="Paragraphedeliste"/>
+      </w:pPr>
+      <w:r>
+        <w:t>approxR.m</w:t>
+      </w:r>
+    </w:p>
+    <w:p>
+      <w:pPr>
+        <w:pStyle w:val="Paragraphedeliste"/>
+      </w:pPr>
+      <w:r>
+        <w:t>calcR.m</w:t>
+      </w:r>
+    </w:p>
+    <w:p>
+      <w:pPr>
+        <w:pStyle w:val="Paragraphedeliste"/>
+      </w:pPr>
+      <w:r>
+        <w:t>contours.m</w:t>
+      </w:r>
+    </w:p>
+    <w:p>
+      <w:pPr>
+        <w:pStyle w:val="Paragraphedeliste"/>
+      </w:pPr>
+      <w:r>
+        <w:t>contoursp.m</w:t>
+      </w:r>
+    </w:p>
+    <w:p>
+      <w:pPr>
+        <w:pStyle w:val="Paragraphedeliste"/>
+      </w:pPr>
+      <w:r>
+        <w:t>filtreWiener.m</w:t>
+      </w:r>
+    </w:p>
+    <w:p>
+      <w:pPr>
+        <w:pStyle w:val="Paragraphedeliste"/>
+      </w:pPr>
+      <w:r>
+        <w:t>filtreWienerAuto2.m</w:t>
+      </w:r>
+    </w:p>
+    <w:p>
+      <w:pPr>
+        <w:pStyle w:val="Paragraphedeliste"/>
+        <w:rPr>
+          <w:i/>
+        </w:rPr>
+      </w:pPr>
+      <w:r>
+        <w:rPr>
+          <w:i/>
+        </w:rPr>
+        <w:t>findpeak.m (bientôt)</w:t>
+      </w:r>
+    </w:p>
+    <w:p>
+      <w:pPr>
+        <w:pStyle w:val="Paragraphedeliste"/>
+      </w:pPr>
+      <w:r>
+        <w:t>fit_ngaussRI.m</w:t>
+      </w:r>
+    </w:p>
+    <w:p>
+      <w:pPr>
+        <w:pStyle w:val="Paragraphedeliste"/>
+      </w:pPr>
+      <w:r>
+        <w:t>fitngauss.m</w:t>
+      </w:r>
+    </w:p>
+    <w:p>
+      <w:pPr>
+        <w:pStyle w:val="Paragraphedeliste"/>
+      </w:pPr>
+      <w:r>
+        <w:t>fitopt.m</w:t>
+      </w:r>
+    </w:p>
+    <w:p>
+      <w:pPr>
+        <w:pStyle w:val="Paragraphedeliste"/>
+      </w:pPr>
+      <w:r>
+        <w:t>gaussian.m</w:t>
+      </w:r>
+    </w:p>
+    <w:p>
+      <w:pPr>
+        <w:pStyle w:val="Paragraphedeliste"/>
+      </w:pPr>
+      <w:r>
+        <w:t>marqogauss.m</w:t>
+      </w:r>
+      <w:r>
+        <w:br/>
+        <w:t>trackread.m</w:t>
+      </w:r>
+    </w:p>
+    <w:p>
+      <w:pPr>
+        <w:pStyle w:val="Paragraphedeliste"/>
+      </w:pPr>
+    </w:p>
+    <w:p>
+      <w:pPr>
+        <w:pStyle w:val="Paragraphedeliste"/>
+        <w:rPr>
+          <w:i/>
+        </w:rPr>
+      </w:pPr>
+      <w:r>
+        <w:t xml:space="preserve">Matlab montre les fonctions utilisées par le programme avec: </w:t>
+      </w:r>
+      <w:r>
+        <w:br/>
+      </w:r>
+      <w:r>
+        <w:rPr>
+          <w:i/>
+        </w:rPr>
+        <w:t xml:space="preserve">      </w:t>
+      </w:r>
+      <w:r>
+        <w:rPr>
+          <w:i/>
+        </w:rPr>
+        <w:t>[fList,pList] = matlab.codetools.requiredFilesAndProducts('Farview.m')</w:t>
+      </w:r>
+    </w:p>
+    <w:p>
+      <w:pPr>
+        <w:pStyle w:val="Paragraphedeliste"/>
+        <w:rPr>
+          <w:i/>
+        </w:rPr>
+      </w:pPr>
+    </w:p>
+    <w:p>
+      <w:pPr>
+        <w:pStyle w:val="Paragraphedeliste"/>
+        <w:rPr>
+          <w:i/>
+        </w:rPr>
+      </w:pPr>
+    </w:p>
+    <w:p>
+      <w:pPr>
+        <w:pStyle w:val="Paragraphedeliste"/>
+        <w:rPr>
+          <w:u w:val="single"/>
+        </w:rPr>
+      </w:pPr>
+      <w:r>
+        <w:rPr>
+          <w:u w:val="single"/>
+        </w:rPr>
+        <w:t>Ce qu’il reste à faire :</w:t>
+      </w:r>
+    </w:p>
+    <w:p>
+      <w:pPr>
+        <w:pStyle w:val="Paragraphedeliste"/>
+      </w:pPr>
+    </w:p>
+    <w:p>
+      <w:pPr>
+        <w:pStyle w:val="Paragraphedeliste"/>
+        <w:rPr>
+          <w:i/>
+        </w:rPr>
+      </w:pPr>
+      <w:r>
+        <w:rPr>
+          <w:i/>
+        </w:rPr>
+        <w:t>-</w:t>
+      </w:r>
+      <w:r>
+        <w:rPr>
+          <w:i/>
+        </w:rPr>
+        <w:t>Enregistrement plus simple des images et des paramètres obtenus.</w:t>
+      </w:r>
+    </w:p>
+    <w:p>
+      <w:pPr>
+        <w:pStyle w:val="Paragraphedeliste"/>
+        <w:rPr>
+          <w:i/>
+        </w:rPr>
+      </w:pPr>
+      <w:r>
+        <w:rPr>
+          <w:i/>
+        </w:rPr>
+        <w:t>-On peut imaginer rajouter quelques manipulations d’images : étirement, rotation…</w:t>
+      </w:r>
+      <w:r>
+        <w:rPr>
+          <w:i/>
+        </w:rPr>
+        <w:br/>
+      </w:r>
+      <w:r>
+        <w:rPr>
+          <w:i/>
+        </w:rPr>
+        <w:t>-</w:t>
+      </w:r>
+      <w:r>
+        <w:rPr>
+          <w:i/>
+        </w:rPr>
+        <w:t>Superpos</w:t>
+      </w:r>
+      <w:r>
+        <w:rPr>
+          <w:i/>
+        </w:rPr>
+        <w:t>ition des images et déplacement.</w:t>
+      </w:r>
+    </w:p>
+    <w:p>
+      <w:pPr>
+        <w:pStyle w:val="Paragraphedeliste"/>
+      </w:pPr>
+      <w:r>
+        <w:t>-</w:t>
+      </w:r>
+      <w:r>
+        <w:rPr>
+          <w:i/>
+        </w:rPr>
+        <w:t>Améliorer les logs</w:t>
+      </w:r>
+    </w:p>
+    <w:p>
+      <w:pPr>
+        <w:pStyle w:val="Paragraphedeliste"/>
+        <w:rPr>
+          <w:u w:val="single"/>
+        </w:rPr>
+      </w:pPr>
+    </w:p>
+    <w:p>
+      <w:pPr>
+        <w:rPr>
+          <w:u w:val="single"/>
+        </w:rPr>
       </w:pPr>
       <w:r>
         <w:rPr>
           <w:u w:val="single"/>
         </w:rPr>
         <w:lastRenderedPageBreak/>
+        <w:t>Ce qui est fait :</w:t>
+      </w:r>
+    </w:p>
+    <w:p>
+      <w:r>
+        <w:t xml:space="preserve">¤ </w:t>
+      </w:r>
+      <w:r>
+        <w:t xml:space="preserve">Le chargement d’image de différent formats, les traitements initiaux et l’affichage des images est effectué. On peut facilement choisir quelle image passe en entrée et en sortie de chaque traitement et remplacer, </w:t>
+      </w:r>
+      <w:r>
+        <w:t>ajouter ou supprimer des images.</w:t>
+      </w:r>
+    </w:p>
+    <w:p>
+      <w:r>
+        <w:t xml:space="preserve">¤ </w:t>
+      </w:r>
+      <w:r>
+        <w:t>La Déconvolution est au point mais peut encore être améliorée avec par exemple du suréchantillonnage.</w:t>
+      </w:r>
+      <w:r>
         <w:br/>
-      </w:r>
-    </w:p>
-    <w:p>
-      <w:pPr>
-        <w:pStyle w:val="Paragraphedeliste"/>
-      </w:pPr>
-    </w:p>
-    <w:p>
-      <w:pPr>
-        <w:pStyle w:val="Paragraphedeliste"/>
-      </w:pPr>
+        <w:t>On peut voir le résultat de façon quasi instantané et manipuler  facilement les paramètres impliqués grâce au slider.</w:t>
+      </w:r>
+    </w:p>
+    <w:p>
+      <w:pPr>
+        <w:pStyle w:val="Paragraphedeliste"/>
+      </w:pPr>
+      <w:r>
+        <w:rPr>
+          <w:noProof/>
+          <w:lang w:eastAsia="fr-FR"/>
+        </w:rPr>
+        <w:drawing>
+          <wp:anchor distT="0" distB="0" distL="114300" distR="114300" simplePos="0" relativeHeight="251681792" behindDoc="1" locked="0" layoutInCell="1" allowOverlap="1" wp14:anchorId="5368CD55" wp14:editId="769A2931">
+            <wp:simplePos x="0" y="0"/>
+            <wp:positionH relativeFrom="column">
+              <wp:posOffset>109220</wp:posOffset>
+            </wp:positionH>
+            <wp:positionV relativeFrom="paragraph">
+              <wp:posOffset>120015</wp:posOffset>
+            </wp:positionV>
+            <wp:extent cx="3921125" cy="1960245"/>
+            <wp:effectExtent l="0" t="0" r="3175" b="1905"/>
+            <wp:wrapThrough wrapText="bothSides">
+              <wp:wrapPolygon edited="0">
+                <wp:start x="0" y="0"/>
+                <wp:lineTo x="0" y="21411"/>
+                <wp:lineTo x="21513" y="21411"/>
+                <wp:lineTo x="21513" y="0"/>
+                <wp:lineTo x="0" y="0"/>
+              </wp:wrapPolygon>
+            </wp:wrapThrough>
+            <wp:docPr id="15" name="Image 15"/>
+            <wp:cNvGraphicFramePr>
+              <a:graphicFrameLocks xmlns:a="http://schemas.openxmlformats.org/drawingml/2006/main" noChangeAspect="1"/>
+            </wp:cNvGraphicFramePr>
+            <a:graphic xmlns:a="http://schemas.openxmlformats.org/drawingml/2006/main">
+              <a:graphicData uri="http://schemas.openxmlformats.org/drawingml/2006/picture">
+                <pic:pic xmlns:pic="http://schemas.openxmlformats.org/drawingml/2006/picture">
+                  <pic:nvPicPr>
+                    <pic:cNvPr id="0" name="Picture 1"/>
+                    <pic:cNvPicPr>
+                      <a:picLocks noChangeAspect="1" noChangeArrowheads="1"/>
+                    </pic:cNvPicPr>
+                  </pic:nvPicPr>
+                  <pic:blipFill>
+                    <a:blip r:embed="rId10">
+                      <a:extLst>
+                        <a:ext uri="{28A0092B-C50C-407E-A947-70E740481C1C}">
+                          <a14:useLocalDpi xmlns:a14="http://schemas.microsoft.com/office/drawing/2010/main" val="0"/>
+                        </a:ext>
+                      </a:extLst>
+                    </a:blip>
+                    <a:srcRect/>
+                    <a:stretch>
+                      <a:fillRect/>
+                    </a:stretch>
+                  </pic:blipFill>
+                  <pic:spPr bwMode="auto">
+                    <a:xfrm>
+                      <a:off x="0" y="0"/>
+                      <a:ext cx="3921125" cy="1960245"/>
+                    </a:xfrm>
+                    <a:prstGeom prst="rect">
+                      <a:avLst/>
+                    </a:prstGeom>
+                    <a:noFill/>
+                    <a:ln>
+                      <a:noFill/>
+                    </a:ln>
+                  </pic:spPr>
+                </pic:pic>
+              </a:graphicData>
+            </a:graphic>
+            <wp14:sizeRelH relativeFrom="page">
+              <wp14:pctWidth>0</wp14:pctWidth>
+            </wp14:sizeRelH>
+            <wp14:sizeRelV relativeFrom="page">
+              <wp14:pctHeight>0</wp14:pctHeight>
+            </wp14:sizeRelV>
+          </wp:anchor>
+        </w:drawing>
+      </w:r>
+    </w:p>
+    <w:p>
+      <w:pPr>
+        <w:pStyle w:val="Paragraphedeliste"/>
+      </w:pPr>
+      <w:r>
+        <w:t xml:space="preserve">  </w:t>
+      </w:r>
+    </w:p>
+    <w:p>
+      <w:pPr>
+        <w:pStyle w:val="Paragraphedeliste"/>
+      </w:pPr>
+    </w:p>
+    <w:p>
+      <w:pPr>
+        <w:pStyle w:val="Paragraphedeliste"/>
+      </w:pPr>
+      <w:r>
+        <w:rPr>
+          <w:noProof/>
+          <w:lang w:eastAsia="fr-FR"/>
+        </w:rPr>
+        <w:drawing>
+          <wp:anchor distT="0" distB="0" distL="114300" distR="114300" simplePos="0" relativeHeight="251680768" behindDoc="1" locked="0" layoutInCell="1" allowOverlap="1" wp14:anchorId="6306DEC2" wp14:editId="199CA81F">
+            <wp:simplePos x="0" y="0"/>
+            <wp:positionH relativeFrom="column">
+              <wp:posOffset>49530</wp:posOffset>
+            </wp:positionH>
+            <wp:positionV relativeFrom="paragraph">
+              <wp:posOffset>162560</wp:posOffset>
+            </wp:positionV>
+            <wp:extent cx="2104390" cy="610870"/>
+            <wp:effectExtent l="0" t="0" r="0" b="0"/>
+            <wp:wrapThrough wrapText="bothSides">
+              <wp:wrapPolygon edited="0">
+                <wp:start x="0" y="0"/>
+                <wp:lineTo x="0" y="20881"/>
+                <wp:lineTo x="21313" y="20881"/>
+                <wp:lineTo x="21313" y="0"/>
+                <wp:lineTo x="0" y="0"/>
+              </wp:wrapPolygon>
+            </wp:wrapThrough>
+            <wp:docPr id="16" name="Image 16"/>
+            <wp:cNvGraphicFramePr>
+              <a:graphicFrameLocks xmlns:a="http://schemas.openxmlformats.org/drawingml/2006/main" noChangeAspect="1"/>
+            </wp:cNvGraphicFramePr>
+            <a:graphic xmlns:a="http://schemas.openxmlformats.org/drawingml/2006/main">
+              <a:graphicData uri="http://schemas.openxmlformats.org/drawingml/2006/picture">
+                <pic:pic xmlns:pic="http://schemas.openxmlformats.org/drawingml/2006/picture">
+                  <pic:nvPicPr>
+                    <pic:cNvPr id="0" name="Picture 2"/>
+                    <pic:cNvPicPr>
+                      <a:picLocks noChangeAspect="1" noChangeArrowheads="1"/>
+                    </pic:cNvPicPr>
+                  </pic:nvPicPr>
+                  <pic:blipFill>
+                    <a:blip r:embed="rId11">
+                      <a:extLst>
+                        <a:ext uri="{28A0092B-C50C-407E-A947-70E740481C1C}">
+                          <a14:useLocalDpi xmlns:a14="http://schemas.microsoft.com/office/drawing/2010/main" val="0"/>
+                        </a:ext>
+                      </a:extLst>
+                    </a:blip>
+                    <a:srcRect/>
+                    <a:stretch>
+                      <a:fillRect/>
+                    </a:stretch>
+                  </pic:blipFill>
+                  <pic:spPr bwMode="auto">
+                    <a:xfrm>
+                      <a:off x="0" y="0"/>
+                      <a:ext cx="2104390" cy="610870"/>
+                    </a:xfrm>
+                    <a:prstGeom prst="rect">
+                      <a:avLst/>
+                    </a:prstGeom>
+                    <a:noFill/>
+                    <a:ln>
+                      <a:noFill/>
+                    </a:ln>
+                  </pic:spPr>
+                </pic:pic>
+              </a:graphicData>
+            </a:graphic>
+            <wp14:sizeRelH relativeFrom="page">
+              <wp14:pctWidth>0</wp14:pctWidth>
+            </wp14:sizeRelH>
+            <wp14:sizeRelV relativeFrom="page">
+              <wp14:pctHeight>0</wp14:pctHeight>
+            </wp14:sizeRelV>
+          </wp:anchor>
+        </w:drawing>
+      </w:r>
+    </w:p>
+    <w:p>
+      <w:pPr>
+        <w:pStyle w:val="Paragraphedeliste"/>
+      </w:pPr>
+    </w:p>
+    <w:p>
+      <w:pPr>
+        <w:pStyle w:val="Paragraphedeliste"/>
+      </w:pPr>
+    </w:p>
+    <w:p>
+      <w:pPr>
+        <w:pStyle w:val="Paragraphedeliste"/>
+      </w:pPr>
+    </w:p>
+    <w:p>
+      <w:r>
+        <w:t xml:space="preserve">¤ </w:t>
+      </w:r>
+      <w:r>
+        <w:t xml:space="preserve">L’algorithme de fit (bouton </w:t>
+      </w:r>
+      <w:r>
+        <w:rPr>
+          <w:b/>
+        </w:rPr>
+        <w:t>Contours</w:t>
+      </w:r>
+      <w:r>
+        <w:t>)  est aussi facilement accessible, et renvoit les histogrammes en rayon et en intensité des gaussiennes.</w:t>
+      </w:r>
+      <w:r>
+        <w:br/>
+        <w:t xml:space="preserve">Le paramètre p est enregistré dans le dossier principal. </w:t>
+      </w:r>
+    </w:p>
+    <w:p>
+      <w:pPr>
+        <w:pStyle w:val="Paragraphedeliste"/>
+        <w:rPr>
+          <w:i/>
+        </w:rPr>
+      </w:pPr>
+      <w:r>
+        <w:rPr>
+          <w:i/>
+        </w:rPr>
+        <w:t>Exemple d’histogrammes obtenus :</w:t>
+      </w:r>
+    </w:p>
+    <w:p>
+      <w:pPr>
+        <w:pStyle w:val="Paragraphedeliste"/>
+        <w:ind w:left="-851" w:right="-142"/>
+      </w:pPr>
+      <w:r>
+        <w:rPr>
+          <w:noProof/>
+          <w:lang w:eastAsia="fr-FR"/>
+        </w:rPr>
+        <w:drawing>
+          <wp:inline distT="0" distB="0" distL="0" distR="0">
+            <wp:extent cx="2878429" cy="2372781"/>
+            <wp:effectExtent l="0" t="0" r="0" b="8890"/>
+            <wp:docPr id="17" name="Image 17"/>
+            <wp:cNvGraphicFramePr>
+              <a:graphicFrameLocks xmlns:a="http://schemas.openxmlformats.org/drawingml/2006/main" noChangeAspect="1"/>
+            </wp:cNvGraphicFramePr>
+            <a:graphic xmlns:a="http://schemas.openxmlformats.org/drawingml/2006/main">
+              <a:graphicData uri="http://schemas.openxmlformats.org/drawingml/2006/picture">
+                <pic:pic xmlns:pic="http://schemas.openxmlformats.org/drawingml/2006/picture">
+                  <pic:nvPicPr>
+                    <pic:cNvPr id="0" name="Picture 3"/>
+                    <pic:cNvPicPr>
+                      <a:picLocks noChangeAspect="1" noChangeArrowheads="1"/>
+                    </pic:cNvPicPr>
+                  </pic:nvPicPr>
+                  <pic:blipFill>
+                    <a:blip r:embed="rId12">
+                      <a:extLst>
+                        <a:ext uri="{28A0092B-C50C-407E-A947-70E740481C1C}">
+                          <a14:useLocalDpi xmlns:a14="http://schemas.microsoft.com/office/drawing/2010/main" val="0"/>
+                        </a:ext>
+                      </a:extLst>
+                    </a:blip>
+                    <a:srcRect/>
+                    <a:stretch>
+                      <a:fillRect/>
+                    </a:stretch>
+                  </pic:blipFill>
+                  <pic:spPr bwMode="auto">
+                    <a:xfrm>
+                      <a:off x="0" y="0"/>
+                      <a:ext cx="2882617" cy="2376233"/>
+                    </a:xfrm>
+                    <a:prstGeom prst="rect">
+                      <a:avLst/>
+                    </a:prstGeom>
+                    <a:noFill/>
+                    <a:ln>
+                      <a:noFill/>
+                    </a:ln>
+                  </pic:spPr>
+                </pic:pic>
+              </a:graphicData>
+            </a:graphic>
+          </wp:inline>
+        </w:drawing>
+      </w:r>
+      <w:r>
+        <w:t xml:space="preserve">   </w:t>
+      </w:r>
+      <w:r>
+        <w:rPr>
+          <w:noProof/>
+          <w:lang w:eastAsia="fr-FR"/>
+        </w:rPr>
+        <w:drawing>
+          <wp:inline distT="0" distB="0" distL="0" distR="0">
+            <wp:extent cx="2865549" cy="2394830"/>
+            <wp:effectExtent l="0" t="0" r="0" b="5715"/>
+            <wp:docPr id="18" name="Image 18"/>
+            <wp:cNvGraphicFramePr>
+              <a:graphicFrameLocks xmlns:a="http://schemas.openxmlformats.org/drawingml/2006/main" noChangeAspect="1"/>
+            </wp:cNvGraphicFramePr>
+            <a:graphic xmlns:a="http://schemas.openxmlformats.org/drawingml/2006/main">
+              <a:graphicData uri="http://schemas.openxmlformats.org/drawingml/2006/picture">
+                <pic:pic xmlns:pic="http://schemas.openxmlformats.org/drawingml/2006/picture">
+                  <pic:nvPicPr>
+                    <pic:cNvPr id="0" name="Picture 4"/>
+                    <pic:cNvPicPr>
+                      <a:picLocks noChangeAspect="1" noChangeArrowheads="1"/>
+                    </pic:cNvPicPr>
+                  </pic:nvPicPr>
+                  <pic:blipFill>
+                    <a:blip r:embed="rId13">
+                      <a:extLst>
+                        <a:ext uri="{28A0092B-C50C-407E-A947-70E740481C1C}">
+                          <a14:useLocalDpi xmlns:a14="http://schemas.microsoft.com/office/drawing/2010/main" val="0"/>
+                        </a:ext>
+                      </a:extLst>
+                    </a:blip>
+                    <a:srcRect/>
+                    <a:stretch>
+                      <a:fillRect/>
+                    </a:stretch>
+                  </pic:blipFill>
+                  <pic:spPr bwMode="auto">
+                    <a:xfrm>
+                      <a:off x="0" y="0"/>
+                      <a:ext cx="2864861" cy="2394255"/>
+                    </a:xfrm>
+                    <a:prstGeom prst="rect">
+                      <a:avLst/>
+                    </a:prstGeom>
+                    <a:noFill/>
+                    <a:ln>
+                      <a:noFill/>
+                    </a:ln>
+                  </pic:spPr>
+                </pic:pic>
+              </a:graphicData>
+            </a:graphic>
+          </wp:inline>
+        </w:drawing>
+      </w:r>
+      <w:r>
+        <w:t xml:space="preserve">    </w:t>
+      </w:r>
+    </w:p>
+    <w:p>
+      <w:pPr>
+        <w:pStyle w:val="Paragraphedeliste"/>
+        <w:ind w:left="-851"/>
+      </w:pPr>
+    </w:p>
+    <w:p>
+      <w:pPr>
+        <w:pStyle w:val="Paragraphedeliste"/>
+        <w:ind w:left="-851"/>
+      </w:pPr>
+    </w:p>
+    <w:p>
+      <w:pPr>
+        <w:pStyle w:val="Paragraphedeliste"/>
+        <w:ind w:left="-851"/>
+      </w:pPr>
+    </w:p>
+    <w:p>
+      <w:pPr>
+        <w:pStyle w:val="Paragraphedeliste"/>
+        <w:ind w:left="-851"/>
+      </w:pPr>
+    </w:p>
+    <w:p>
+      <w:pPr>
+        <w:pStyle w:val="Paragraphedeliste"/>
+        <w:ind w:left="-851"/>
+      </w:pPr>
+    </w:p>
+    <w:p>
+      <w:pPr>
+        <w:pStyle w:val="Paragraphedeliste"/>
+        <w:ind w:left="-851"/>
+      </w:pPr>
+      <w:r>
+        <w:lastRenderedPageBreak/>
+        <w:t>L’algorithme de contour affiche aussi son cheminement, afin que l’utilisateur puisse –ou non- valider le résultat qu’il obtient :</w:t>
+      </w:r>
+    </w:p>
+    <w:p>
+      <w:pPr>
+        <w:pStyle w:val="Paragraphedeliste"/>
+        <w:ind w:left="-851"/>
+      </w:pPr>
+    </w:p>
+    <w:p>
+      <w:pPr>
+        <w:pStyle w:val="Paragraphedeliste"/>
+        <w:ind w:left="-567"/>
+        <w:jc w:val="center"/>
+      </w:pPr>
+      <w:r>
+        <w:rPr>
+          <w:noProof/>
+          <w:lang w:eastAsia="fr-FR"/>
+        </w:rPr>
+        <w:drawing>
+          <wp:inline distT="0" distB="0" distL="0" distR="0" wp14:anchorId="1C787045" wp14:editId="5377B898">
+            <wp:extent cx="3760631" cy="3414209"/>
+            <wp:effectExtent l="0" t="0" r="0" b="0"/>
+            <wp:docPr id="19" name="Image 19"/>
+            <wp:cNvGraphicFramePr>
+              <a:graphicFrameLocks xmlns:a="http://schemas.openxmlformats.org/drawingml/2006/main" noChangeAspect="1"/>
+            </wp:cNvGraphicFramePr>
+            <a:graphic xmlns:a="http://schemas.openxmlformats.org/drawingml/2006/main">
+              <a:graphicData uri="http://schemas.openxmlformats.org/drawingml/2006/picture">
+                <pic:pic xmlns:pic="http://schemas.openxmlformats.org/drawingml/2006/picture">
+                  <pic:nvPicPr>
+                    <pic:cNvPr id="0" name="Picture 5"/>
+                    <pic:cNvPicPr>
+                      <a:picLocks noChangeAspect="1" noChangeArrowheads="1"/>
+                    </pic:cNvPicPr>
+                  </pic:nvPicPr>
+                  <pic:blipFill>
+                    <a:blip r:embed="rId14">
+                      <a:extLst>
+                        <a:ext uri="{28A0092B-C50C-407E-A947-70E740481C1C}">
+                          <a14:useLocalDpi xmlns:a14="http://schemas.microsoft.com/office/drawing/2010/main" val="0"/>
+                        </a:ext>
+                      </a:extLst>
+                    </a:blip>
+                    <a:srcRect/>
+                    <a:stretch>
+                      <a:fillRect/>
+                    </a:stretch>
+                  </pic:blipFill>
+                  <pic:spPr bwMode="auto">
+                    <a:xfrm>
+                      <a:off x="0" y="0"/>
+                      <a:ext cx="3760774" cy="3414339"/>
+                    </a:xfrm>
+                    <a:prstGeom prst="rect">
+                      <a:avLst/>
+                    </a:prstGeom>
+                    <a:noFill/>
+                    <a:ln>
+                      <a:noFill/>
+                    </a:ln>
+                  </pic:spPr>
+                </pic:pic>
+              </a:graphicData>
+            </a:graphic>
+          </wp:inline>
+        </w:drawing>
+      </w:r>
+    </w:p>
+    <w:p>
+      <w:pPr>
+        <w:pStyle w:val="Paragraphedeliste"/>
+        <w:ind w:left="-567"/>
+      </w:pPr>
+    </w:p>
+    <w:p>
+      <w:pPr>
+        <w:pStyle w:val="Paragraphedeliste"/>
+        <w:ind w:left="0"/>
+      </w:pPr>
+      <w:r>
+        <w:t>On remarque que l’algorithme n’est pas très robuste quand deux gaussiennes sont très proches.</w:t>
+      </w:r>
+      <w:bookmarkStart w:id="0" w:name="_GoBack"/>
+      <w:bookmarkEnd w:id="0"/>
     </w:p>
     <w:sectPr>
       <w:pgSz w:w="11906" w:h="16838"/>

</xml_diff>